<commit_message>
product_vector and docx done
</commit_message>
<xml_diff>
--- a/U-3811/Урок-3811.docx
+++ b/U-3811/Урок-3811.docx
@@ -223,7 +223,7 @@
           <w:smallCaps w:val="false"/>
           <w:spacing w:val="0"/>
         </w:rPr>
-        <w:t>«Товар»,поместить</w:t>
+        <w:t>«Товар», поместить</w:t>
       </w:r>
       <w:r>
         <w:rPr>
@@ -286,7 +286,7 @@
           <w:smallCaps w:val="false"/>
           <w:spacing w:val="0"/>
         </w:rPr>
-        <w:t>«Холодильника»и</w:t>
+        <w:t>«Холодильника» и</w:t>
       </w:r>
       <w:r>
         <w:rPr>
@@ -367,7 +367,7 @@
           <w:smallCaps w:val="false"/>
           <w:spacing w:val="0"/>
         </w:rPr>
-        <w:t>так,чтобы</w:t>
+        <w:t>так, чтобы</w:t>
       </w:r>
       <w:r>
         <w:rPr>
@@ -1237,7 +1237,7 @@
           <w:smallCaps w:val="false"/>
           <w:spacing w:val="0"/>
         </w:rPr>
-        <w:t>места,чем</w:t>
+        <w:t>места, чем</w:t>
       </w:r>
       <w:r>
         <w:rPr>
@@ -1690,6 +1690,4111 @@
         <w:rPr>
           <w:b/>
           <w:bCs/>
+          <w:color w:val="000000"/>
+          <w:shd w:fill="auto" w:val="clear"/>
+        </w:rPr>
+      </w:r>
+    </w:p>
+    <w:p>
+      <w:pPr>
+        <w:pStyle w:val="Normal"/>
+        <w:bidi w:val="0"/>
+        <w:jc w:val="both"/>
+        <w:rPr>
+          <w:rFonts w:ascii="Droid Sans Mono;monospace;monospace" w:hAnsi="Droid Sans Mono;monospace;monospace"/>
+          <w:b w:val="false"/>
+          <w:bCs/>
+          <w:color w:val="auto"/>
+          <w:sz w:val="21"/>
+          <w:highlight w:val="none"/>
+          <w:shd w:fill="auto" w:val="clear"/>
+        </w:rPr>
+      </w:pPr>
+      <w:r>
+        <w:rPr>
+          <w:rFonts w:ascii="Droid Sans Mono;monospace;monospace" w:hAnsi="Droid Sans Mono;monospace;monospace"/>
+          <w:b w:val="false"/>
+          <w:bCs w:val="false"/>
+          <w:i w:val="false"/>
+          <w:caps w:val="false"/>
+          <w:smallCaps w:val="false"/>
+          <w:color w:val="000000"/>
+          <w:spacing w:val="0"/>
+          <w:sz w:val="21"/>
+          <w:shd w:fill="auto" w:val="clear"/>
+        </w:rPr>
+        <w:t>// https://github.com/A-l-E-v/CPP_Synergy/blob/main/U-3811/product_vector.cpp</w:t>
+      </w:r>
+    </w:p>
+    <w:p>
+      <w:pPr>
+        <w:pStyle w:val="Normal"/>
+        <w:bidi w:val="0"/>
+        <w:spacing w:lineRule="atLeast" w:line="285"/>
+        <w:jc w:val="start"/>
+        <w:rPr>
+          <w:color w:val="auto"/>
+          <w:highlight w:val="none"/>
+          <w:shd w:fill="auto" w:val="clear"/>
+        </w:rPr>
+      </w:pPr>
+      <w:r>
+        <w:rPr>
+          <w:color w:val="000000"/>
+          <w:shd w:fill="auto" w:val="clear"/>
+        </w:rPr>
+      </w:r>
+    </w:p>
+    <w:p>
+      <w:pPr>
+        <w:pStyle w:val="Normal"/>
+        <w:bidi w:val="0"/>
+        <w:spacing w:lineRule="atLeast" w:line="285"/>
+        <w:ind w:hanging="0" w:start="0" w:end="0"/>
+        <w:jc w:val="start"/>
+        <w:rPr>
+          <w:rFonts w:ascii="Droid Sans Mono;monospace;monospace" w:hAnsi="Droid Sans Mono;monospace;monospace"/>
+          <w:b w:val="false"/>
+          <w:color w:val="auto"/>
+          <w:sz w:val="21"/>
+          <w:highlight w:val="none"/>
+          <w:shd w:fill="auto" w:val="clear"/>
+        </w:rPr>
+      </w:pPr>
+      <w:r>
+        <w:rPr>
+          <w:rFonts w:ascii="Droid Sans Mono;monospace;monospace" w:hAnsi="Droid Sans Mono;monospace;monospace"/>
+          <w:b w:val="false"/>
+          <w:color w:val="000000"/>
+          <w:sz w:val="21"/>
+          <w:shd w:fill="auto" w:val="clear"/>
+        </w:rPr>
+        <w:t>#include &lt;iostream&gt;</w:t>
+      </w:r>
+    </w:p>
+    <w:p>
+      <w:pPr>
+        <w:pStyle w:val="Normal"/>
+        <w:bidi w:val="0"/>
+        <w:spacing w:lineRule="atLeast" w:line="285"/>
+        <w:ind w:hanging="0" w:start="0" w:end="0"/>
+        <w:jc w:val="start"/>
+        <w:rPr>
+          <w:rFonts w:ascii="Droid Sans Mono;monospace;monospace" w:hAnsi="Droid Sans Mono;monospace;monospace"/>
+          <w:b w:val="false"/>
+          <w:color w:val="auto"/>
+          <w:sz w:val="21"/>
+          <w:highlight w:val="none"/>
+          <w:shd w:fill="auto" w:val="clear"/>
+        </w:rPr>
+      </w:pPr>
+      <w:r>
+        <w:rPr>
+          <w:rFonts w:ascii="Droid Sans Mono;monospace;monospace" w:hAnsi="Droid Sans Mono;monospace;monospace"/>
+          <w:b w:val="false"/>
+          <w:color w:val="000000"/>
+          <w:sz w:val="21"/>
+          <w:shd w:fill="auto" w:val="clear"/>
+        </w:rPr>
+        <w:t>#include &lt;vector&gt;</w:t>
+      </w:r>
+    </w:p>
+    <w:p>
+      <w:pPr>
+        <w:pStyle w:val="Normal"/>
+        <w:bidi w:val="0"/>
+        <w:spacing w:lineRule="atLeast" w:line="285"/>
+        <w:jc w:val="start"/>
+        <w:rPr>
+          <w:color w:val="auto"/>
+          <w:highlight w:val="none"/>
+          <w:shd w:fill="auto" w:val="clear"/>
+        </w:rPr>
+      </w:pPr>
+      <w:r>
+        <w:rPr>
+          <w:color w:val="000000"/>
+          <w:shd w:fill="auto" w:val="clear"/>
+        </w:rPr>
+      </w:r>
+    </w:p>
+    <w:p>
+      <w:pPr>
+        <w:pStyle w:val="Normal"/>
+        <w:bidi w:val="0"/>
+        <w:spacing w:lineRule="atLeast" w:line="285"/>
+        <w:ind w:hanging="0" w:start="0" w:end="0"/>
+        <w:jc w:val="start"/>
+        <w:rPr>
+          <w:rFonts w:ascii="Droid Sans Mono;monospace;monospace" w:hAnsi="Droid Sans Mono;monospace;monospace"/>
+          <w:b w:val="false"/>
+          <w:color w:val="auto"/>
+          <w:sz w:val="21"/>
+          <w:highlight w:val="none"/>
+          <w:shd w:fill="auto" w:val="clear"/>
+        </w:rPr>
+      </w:pPr>
+      <w:r>
+        <w:rPr>
+          <w:rFonts w:ascii="Droid Sans Mono;monospace;monospace" w:hAnsi="Droid Sans Mono;monospace;monospace"/>
+          <w:b w:val="false"/>
+          <w:color w:val="000000"/>
+          <w:sz w:val="21"/>
+          <w:shd w:fill="auto" w:val="clear"/>
+        </w:rPr>
+        <w:t>using namespace std;</w:t>
+      </w:r>
+    </w:p>
+    <w:p>
+      <w:pPr>
+        <w:pStyle w:val="Normal"/>
+        <w:bidi w:val="0"/>
+        <w:spacing w:lineRule="atLeast" w:line="285"/>
+        <w:jc w:val="start"/>
+        <w:rPr>
+          <w:color w:val="auto"/>
+          <w:highlight w:val="none"/>
+          <w:shd w:fill="auto" w:val="clear"/>
+        </w:rPr>
+      </w:pPr>
+      <w:r>
+        <w:rPr>
+          <w:color w:val="000000"/>
+          <w:shd w:fill="auto" w:val="clear"/>
+        </w:rPr>
+      </w:r>
+    </w:p>
+    <w:p>
+      <w:pPr>
+        <w:pStyle w:val="Normal"/>
+        <w:bidi w:val="0"/>
+        <w:spacing w:lineRule="atLeast" w:line="285"/>
+        <w:ind w:hanging="0" w:start="0" w:end="0"/>
+        <w:jc w:val="start"/>
+        <w:rPr>
+          <w:rFonts w:ascii="Droid Sans Mono;monospace;monospace" w:hAnsi="Droid Sans Mono;monospace;monospace"/>
+          <w:b w:val="false"/>
+          <w:color w:val="auto"/>
+          <w:sz w:val="21"/>
+          <w:highlight w:val="none"/>
+          <w:shd w:fill="auto" w:val="clear"/>
+        </w:rPr>
+      </w:pPr>
+      <w:r>
+        <w:rPr>
+          <w:rFonts w:ascii="Droid Sans Mono;monospace;monospace" w:hAnsi="Droid Sans Mono;monospace;monospace"/>
+          <w:b w:val="false"/>
+          <w:color w:val="000000"/>
+          <w:sz w:val="21"/>
+          <w:shd w:fill="auto" w:val="clear"/>
+        </w:rPr>
+        <w:t>// Родительский класс Product</w:t>
+      </w:r>
+    </w:p>
+    <w:p>
+      <w:pPr>
+        <w:pStyle w:val="Normal"/>
+        <w:bidi w:val="0"/>
+        <w:spacing w:lineRule="atLeast" w:line="285"/>
+        <w:ind w:hanging="0" w:start="0" w:end="0"/>
+        <w:jc w:val="start"/>
+        <w:rPr>
+          <w:rFonts w:ascii="Droid Sans Mono;monospace;monospace" w:hAnsi="Droid Sans Mono;monospace;monospace"/>
+          <w:b w:val="false"/>
+          <w:color w:val="auto"/>
+          <w:sz w:val="21"/>
+          <w:highlight w:val="none"/>
+          <w:shd w:fill="auto" w:val="clear"/>
+        </w:rPr>
+      </w:pPr>
+      <w:r>
+        <w:rPr>
+          <w:rFonts w:ascii="Droid Sans Mono;monospace;monospace" w:hAnsi="Droid Sans Mono;monospace;monospace"/>
+          <w:b w:val="false"/>
+          <w:color w:val="000000"/>
+          <w:sz w:val="21"/>
+          <w:shd w:fill="auto" w:val="clear"/>
+        </w:rPr>
+        <w:t>// template &lt;typename T&gt;</w:t>
+      </w:r>
+    </w:p>
+    <w:p>
+      <w:pPr>
+        <w:pStyle w:val="Normal"/>
+        <w:bidi w:val="0"/>
+        <w:spacing w:lineRule="atLeast" w:line="285"/>
+        <w:jc w:val="start"/>
+        <w:rPr>
+          <w:color w:val="auto"/>
+          <w:highlight w:val="none"/>
+          <w:shd w:fill="auto" w:val="clear"/>
+        </w:rPr>
+      </w:pPr>
+      <w:r>
+        <w:rPr>
+          <w:color w:val="000000"/>
+          <w:shd w:fill="auto" w:val="clear"/>
+        </w:rPr>
+      </w:r>
+    </w:p>
+    <w:p>
+      <w:pPr>
+        <w:pStyle w:val="Normal"/>
+        <w:bidi w:val="0"/>
+        <w:spacing w:lineRule="atLeast" w:line="285"/>
+        <w:ind w:hanging="0" w:start="0" w:end="0"/>
+        <w:jc w:val="start"/>
+        <w:rPr>
+          <w:rFonts w:ascii="Droid Sans Mono;monospace;monospace" w:hAnsi="Droid Sans Mono;monospace;monospace"/>
+          <w:b w:val="false"/>
+          <w:color w:val="auto"/>
+          <w:sz w:val="21"/>
+          <w:highlight w:val="none"/>
+          <w:shd w:fill="auto" w:val="clear"/>
+        </w:rPr>
+      </w:pPr>
+      <w:r>
+        <w:rPr>
+          <w:rFonts w:ascii="Droid Sans Mono;monospace;monospace" w:hAnsi="Droid Sans Mono;monospace;monospace"/>
+          <w:b w:val="false"/>
+          <w:color w:val="000000"/>
+          <w:sz w:val="21"/>
+          <w:shd w:fill="auto" w:val="clear"/>
+        </w:rPr>
+        <w:t>class Product</w:t>
+      </w:r>
+    </w:p>
+    <w:p>
+      <w:pPr>
+        <w:pStyle w:val="Normal"/>
+        <w:bidi w:val="0"/>
+        <w:spacing w:lineRule="atLeast" w:line="285"/>
+        <w:ind w:hanging="0" w:start="0" w:end="0"/>
+        <w:jc w:val="start"/>
+        <w:rPr>
+          <w:rFonts w:ascii="Droid Sans Mono;monospace;monospace" w:hAnsi="Droid Sans Mono;monospace;monospace"/>
+          <w:b w:val="false"/>
+          <w:color w:val="auto"/>
+          <w:sz w:val="21"/>
+          <w:highlight w:val="none"/>
+          <w:shd w:fill="auto" w:val="clear"/>
+        </w:rPr>
+      </w:pPr>
+      <w:r>
+        <w:rPr>
+          <w:rFonts w:ascii="Droid Sans Mono;monospace;monospace" w:hAnsi="Droid Sans Mono;monospace;monospace"/>
+          <w:b w:val="false"/>
+          <w:color w:val="000000"/>
+          <w:sz w:val="21"/>
+          <w:shd w:fill="auto" w:val="clear"/>
+        </w:rPr>
+        <w:t>{</w:t>
+      </w:r>
+    </w:p>
+    <w:p>
+      <w:pPr>
+        <w:pStyle w:val="Normal"/>
+        <w:bidi w:val="0"/>
+        <w:spacing w:lineRule="atLeast" w:line="285"/>
+        <w:jc w:val="start"/>
+        <w:rPr>
+          <w:color w:val="auto"/>
+          <w:highlight w:val="none"/>
+          <w:shd w:fill="auto" w:val="clear"/>
+        </w:rPr>
+      </w:pPr>
+      <w:r>
+        <w:rPr>
+          <w:color w:val="000000"/>
+          <w:shd w:fill="auto" w:val="clear"/>
+        </w:rPr>
+      </w:r>
+    </w:p>
+    <w:p>
+      <w:pPr>
+        <w:pStyle w:val="Normal"/>
+        <w:bidi w:val="0"/>
+        <w:spacing w:lineRule="atLeast" w:line="285"/>
+        <w:ind w:hanging="0" w:start="0" w:end="0"/>
+        <w:jc w:val="start"/>
+        <w:rPr>
+          <w:rFonts w:ascii="Droid Sans Mono;monospace;monospace" w:hAnsi="Droid Sans Mono;monospace;monospace"/>
+          <w:b w:val="false"/>
+          <w:color w:val="auto"/>
+          <w:sz w:val="21"/>
+          <w:highlight w:val="none"/>
+          <w:shd w:fill="auto" w:val="clear"/>
+        </w:rPr>
+      </w:pPr>
+      <w:r>
+        <w:rPr>
+          <w:rFonts w:ascii="Droid Sans Mono;monospace;monospace" w:hAnsi="Droid Sans Mono;monospace;monospace"/>
+          <w:b w:val="false"/>
+          <w:color w:val="000000"/>
+          <w:sz w:val="21"/>
+          <w:shd w:fill="auto" w:val="clear"/>
+        </w:rPr>
+        <w:t>private:</w:t>
+      </w:r>
+    </w:p>
+    <w:p>
+      <w:pPr>
+        <w:pStyle w:val="Normal"/>
+        <w:bidi w:val="0"/>
+        <w:spacing w:lineRule="atLeast" w:line="285"/>
+        <w:ind w:hanging="0" w:start="0" w:end="0"/>
+        <w:jc w:val="start"/>
+        <w:rPr>
+          <w:rFonts w:ascii="Droid Sans Mono;monospace;monospace" w:hAnsi="Droid Sans Mono;monospace;monospace"/>
+          <w:b w:val="false"/>
+          <w:color w:val="auto"/>
+          <w:sz w:val="21"/>
+          <w:highlight w:val="none"/>
+          <w:shd w:fill="auto" w:val="clear"/>
+        </w:rPr>
+      </w:pPr>
+      <w:r>
+        <w:rPr>
+          <w:rFonts w:ascii="Droid Sans Mono;monospace;monospace" w:hAnsi="Droid Sans Mono;monospace;monospace"/>
+          <w:b w:val="false"/>
+          <w:color w:val="000000"/>
+          <w:sz w:val="21"/>
+          <w:shd w:fill="auto" w:val="clear"/>
+        </w:rPr>
+        <w:t>int quantity;</w:t>
+      </w:r>
+    </w:p>
+    <w:p>
+      <w:pPr>
+        <w:pStyle w:val="Normal"/>
+        <w:bidi w:val="0"/>
+        <w:spacing w:lineRule="atLeast" w:line="285"/>
+        <w:ind w:hanging="0" w:start="0" w:end="0"/>
+        <w:jc w:val="start"/>
+        <w:rPr>
+          <w:rFonts w:ascii="Droid Sans Mono;monospace;monospace" w:hAnsi="Droid Sans Mono;monospace;monospace"/>
+          <w:b w:val="false"/>
+          <w:color w:val="auto"/>
+          <w:sz w:val="21"/>
+          <w:highlight w:val="none"/>
+          <w:shd w:fill="auto" w:val="clear"/>
+        </w:rPr>
+      </w:pPr>
+      <w:r>
+        <w:rPr>
+          <w:rFonts w:ascii="Droid Sans Mono;monospace;monospace" w:hAnsi="Droid Sans Mono;monospace;monospace"/>
+          <w:b w:val="false"/>
+          <w:color w:val="000000"/>
+          <w:sz w:val="21"/>
+          <w:shd w:fill="auto" w:val="clear"/>
+        </w:rPr>
+        <w:t>string name;</w:t>
+      </w:r>
+    </w:p>
+    <w:p>
+      <w:pPr>
+        <w:pStyle w:val="Normal"/>
+        <w:bidi w:val="0"/>
+        <w:spacing w:lineRule="atLeast" w:line="285"/>
+        <w:ind w:hanging="0" w:start="0" w:end="0"/>
+        <w:jc w:val="start"/>
+        <w:rPr>
+          <w:rFonts w:ascii="Droid Sans Mono;monospace;monospace" w:hAnsi="Droid Sans Mono;monospace;monospace"/>
+          <w:b w:val="false"/>
+          <w:color w:val="auto"/>
+          <w:sz w:val="21"/>
+          <w:highlight w:val="none"/>
+          <w:shd w:fill="auto" w:val="clear"/>
+        </w:rPr>
+      </w:pPr>
+      <w:r>
+        <w:rPr>
+          <w:rFonts w:ascii="Droid Sans Mono;monospace;monospace" w:hAnsi="Droid Sans Mono;monospace;monospace"/>
+          <w:b w:val="false"/>
+          <w:color w:val="000000"/>
+          <w:sz w:val="21"/>
+          <w:shd w:fill="auto" w:val="clear"/>
+        </w:rPr>
+        <w:t>double price;</w:t>
+      </w:r>
+    </w:p>
+    <w:p>
+      <w:pPr>
+        <w:pStyle w:val="Normal"/>
+        <w:bidi w:val="0"/>
+        <w:spacing w:lineRule="atLeast" w:line="285"/>
+        <w:ind w:hanging="0" w:start="0" w:end="0"/>
+        <w:jc w:val="start"/>
+        <w:rPr>
+          <w:rFonts w:ascii="Droid Sans Mono;monospace;monospace" w:hAnsi="Droid Sans Mono;monospace;monospace"/>
+          <w:b w:val="false"/>
+          <w:color w:val="auto"/>
+          <w:sz w:val="21"/>
+          <w:highlight w:val="none"/>
+          <w:shd w:fill="auto" w:val="clear"/>
+        </w:rPr>
+      </w:pPr>
+      <w:r>
+        <w:rPr>
+          <w:rFonts w:ascii="Droid Sans Mono;monospace;monospace" w:hAnsi="Droid Sans Mono;monospace;monospace"/>
+          <w:b w:val="false"/>
+          <w:color w:val="000000"/>
+          <w:sz w:val="21"/>
+          <w:shd w:fill="auto" w:val="clear"/>
+        </w:rPr>
+        <w:t>// T price;</w:t>
+      </w:r>
+    </w:p>
+    <w:p>
+      <w:pPr>
+        <w:pStyle w:val="Normal"/>
+        <w:bidi w:val="0"/>
+        <w:spacing w:lineRule="atLeast" w:line="285"/>
+        <w:jc w:val="start"/>
+        <w:rPr>
+          <w:color w:val="auto"/>
+          <w:highlight w:val="none"/>
+          <w:shd w:fill="auto" w:val="clear"/>
+        </w:rPr>
+      </w:pPr>
+      <w:r>
+        <w:rPr>
+          <w:color w:val="000000"/>
+          <w:shd w:fill="auto" w:val="clear"/>
+        </w:rPr>
+      </w:r>
+    </w:p>
+    <w:p>
+      <w:pPr>
+        <w:pStyle w:val="Normal"/>
+        <w:bidi w:val="0"/>
+        <w:spacing w:lineRule="atLeast" w:line="285"/>
+        <w:ind w:hanging="0" w:start="0" w:end="0"/>
+        <w:jc w:val="start"/>
+        <w:rPr>
+          <w:rFonts w:ascii="Droid Sans Mono;monospace;monospace" w:hAnsi="Droid Sans Mono;monospace;monospace"/>
+          <w:b w:val="false"/>
+          <w:color w:val="auto"/>
+          <w:sz w:val="21"/>
+          <w:highlight w:val="none"/>
+          <w:shd w:fill="auto" w:val="clear"/>
+        </w:rPr>
+      </w:pPr>
+      <w:r>
+        <w:rPr>
+          <w:rFonts w:ascii="Droid Sans Mono;monospace;monospace" w:hAnsi="Droid Sans Mono;monospace;monospace"/>
+          <w:b w:val="false"/>
+          <w:color w:val="000000"/>
+          <w:sz w:val="21"/>
+          <w:shd w:fill="auto" w:val="clear"/>
+        </w:rPr>
+        <w:t>public:</w:t>
+      </w:r>
+    </w:p>
+    <w:p>
+      <w:pPr>
+        <w:pStyle w:val="Normal"/>
+        <w:bidi w:val="0"/>
+        <w:spacing w:lineRule="atLeast" w:line="285"/>
+        <w:ind w:hanging="0" w:start="0" w:end="0"/>
+        <w:jc w:val="start"/>
+        <w:rPr>
+          <w:rFonts w:ascii="Droid Sans Mono;monospace;monospace" w:hAnsi="Droid Sans Mono;monospace;monospace"/>
+          <w:b w:val="false"/>
+          <w:color w:val="auto"/>
+          <w:sz w:val="21"/>
+          <w:highlight w:val="none"/>
+          <w:shd w:fill="auto" w:val="clear"/>
+        </w:rPr>
+      </w:pPr>
+      <w:r>
+        <w:rPr>
+          <w:rFonts w:ascii="Droid Sans Mono;monospace;monospace" w:hAnsi="Droid Sans Mono;monospace;monospace"/>
+          <w:b w:val="false"/>
+          <w:color w:val="000000"/>
+          <w:sz w:val="21"/>
+          <w:shd w:fill="auto" w:val="clear"/>
+        </w:rPr>
+        <w:t>Product(const string &amp;name, double price = 0, int quantity = 0) : name(name), price(price), quantity(quantity)</w:t>
+      </w:r>
+    </w:p>
+    <w:p>
+      <w:pPr>
+        <w:pStyle w:val="Normal"/>
+        <w:bidi w:val="0"/>
+        <w:spacing w:lineRule="atLeast" w:line="285"/>
+        <w:jc w:val="start"/>
+        <w:rPr>
+          <w:color w:val="auto"/>
+          <w:highlight w:val="none"/>
+          <w:shd w:fill="auto" w:val="clear"/>
+        </w:rPr>
+      </w:pPr>
+      <w:r>
+        <w:rPr>
+          <w:color w:val="000000"/>
+          <w:shd w:fill="auto" w:val="clear"/>
+        </w:rPr>
+      </w:r>
+    </w:p>
+    <w:p>
+      <w:pPr>
+        <w:pStyle w:val="Normal"/>
+        <w:bidi w:val="0"/>
+        <w:spacing w:lineRule="atLeast" w:line="285"/>
+        <w:ind w:hanging="0" w:start="0" w:end="0"/>
+        <w:jc w:val="start"/>
+        <w:rPr>
+          <w:rFonts w:ascii="Droid Sans Mono;monospace;monospace" w:hAnsi="Droid Sans Mono;monospace;monospace"/>
+          <w:b w:val="false"/>
+          <w:color w:val="auto"/>
+          <w:sz w:val="21"/>
+          <w:highlight w:val="none"/>
+          <w:shd w:fill="auto" w:val="clear"/>
+        </w:rPr>
+      </w:pPr>
+      <w:r>
+        <w:rPr>
+          <w:rFonts w:ascii="Droid Sans Mono;monospace;monospace" w:hAnsi="Droid Sans Mono;monospace;monospace"/>
+          <w:b w:val="false"/>
+          <w:color w:val="000000"/>
+          <w:sz w:val="21"/>
+          <w:shd w:fill="auto" w:val="clear"/>
+        </w:rPr>
+        <w:t>// Product(const string &amp;name, T price = 0, int quantity = 0) : name(name), price(price), quantity(quantity)</w:t>
+      </w:r>
+    </w:p>
+    <w:p>
+      <w:pPr>
+        <w:pStyle w:val="Normal"/>
+        <w:bidi w:val="0"/>
+        <w:spacing w:lineRule="atLeast" w:line="285"/>
+        <w:ind w:hanging="0" w:start="0" w:end="0"/>
+        <w:jc w:val="start"/>
+        <w:rPr>
+          <w:rFonts w:ascii="Droid Sans Mono;monospace;monospace" w:hAnsi="Droid Sans Mono;monospace;monospace"/>
+          <w:b w:val="false"/>
+          <w:color w:val="auto"/>
+          <w:sz w:val="21"/>
+          <w:highlight w:val="none"/>
+          <w:shd w:fill="auto" w:val="clear"/>
+        </w:rPr>
+      </w:pPr>
+      <w:r>
+        <w:rPr>
+          <w:rFonts w:ascii="Droid Sans Mono;monospace;monospace" w:hAnsi="Droid Sans Mono;monospace;monospace"/>
+          <w:b w:val="false"/>
+          <w:color w:val="000000"/>
+          <w:sz w:val="21"/>
+          <w:shd w:fill="auto" w:val="clear"/>
+        </w:rPr>
+        <w:t>{</w:t>
+      </w:r>
+    </w:p>
+    <w:p>
+      <w:pPr>
+        <w:pStyle w:val="Normal"/>
+        <w:bidi w:val="0"/>
+        <w:spacing w:lineRule="atLeast" w:line="285"/>
+        <w:ind w:hanging="0" w:start="0" w:end="0"/>
+        <w:jc w:val="start"/>
+        <w:rPr>
+          <w:rFonts w:ascii="Droid Sans Mono;monospace;monospace" w:hAnsi="Droid Sans Mono;monospace;monospace"/>
+          <w:b w:val="false"/>
+          <w:color w:val="auto"/>
+          <w:sz w:val="21"/>
+          <w:highlight w:val="none"/>
+          <w:shd w:fill="auto" w:val="clear"/>
+        </w:rPr>
+      </w:pPr>
+      <w:r>
+        <w:rPr>
+          <w:rFonts w:ascii="Droid Sans Mono;monospace;monospace" w:hAnsi="Droid Sans Mono;monospace;monospace"/>
+          <w:b w:val="false"/>
+          <w:color w:val="000000"/>
+          <w:sz w:val="21"/>
+          <w:shd w:fill="auto" w:val="clear"/>
+        </w:rPr>
+        <w:t>cout &lt;&lt; "Конструктор Product()\n";</w:t>
+      </w:r>
+    </w:p>
+    <w:p>
+      <w:pPr>
+        <w:pStyle w:val="Normal"/>
+        <w:bidi w:val="0"/>
+        <w:spacing w:lineRule="atLeast" w:line="285"/>
+        <w:ind w:hanging="0" w:start="0" w:end="0"/>
+        <w:jc w:val="start"/>
+        <w:rPr>
+          <w:rFonts w:ascii="Droid Sans Mono;monospace;monospace" w:hAnsi="Droid Sans Mono;monospace;monospace"/>
+          <w:b w:val="false"/>
+          <w:color w:val="auto"/>
+          <w:sz w:val="21"/>
+          <w:highlight w:val="none"/>
+          <w:shd w:fill="auto" w:val="clear"/>
+        </w:rPr>
+      </w:pPr>
+      <w:r>
+        <w:rPr>
+          <w:rFonts w:ascii="Droid Sans Mono;monospace;monospace" w:hAnsi="Droid Sans Mono;monospace;monospace"/>
+          <w:b w:val="false"/>
+          <w:color w:val="000000"/>
+          <w:sz w:val="21"/>
+          <w:shd w:fill="auto" w:val="clear"/>
+        </w:rPr>
+        <w:t>};</w:t>
+      </w:r>
+    </w:p>
+    <w:p>
+      <w:pPr>
+        <w:pStyle w:val="Normal"/>
+        <w:bidi w:val="0"/>
+        <w:spacing w:lineRule="atLeast" w:line="285"/>
+        <w:jc w:val="start"/>
+        <w:rPr>
+          <w:color w:val="auto"/>
+          <w:highlight w:val="none"/>
+          <w:shd w:fill="auto" w:val="clear"/>
+        </w:rPr>
+      </w:pPr>
+      <w:r>
+        <w:rPr>
+          <w:color w:val="000000"/>
+          <w:shd w:fill="auto" w:val="clear"/>
+        </w:rPr>
+      </w:r>
+    </w:p>
+    <w:p>
+      <w:pPr>
+        <w:pStyle w:val="Normal"/>
+        <w:bidi w:val="0"/>
+        <w:spacing w:lineRule="atLeast" w:line="285"/>
+        <w:ind w:hanging="0" w:start="0" w:end="0"/>
+        <w:jc w:val="start"/>
+        <w:rPr>
+          <w:rFonts w:ascii="Droid Sans Mono;monospace;monospace" w:hAnsi="Droid Sans Mono;monospace;monospace"/>
+          <w:b w:val="false"/>
+          <w:color w:val="auto"/>
+          <w:sz w:val="21"/>
+          <w:highlight w:val="none"/>
+          <w:shd w:fill="auto" w:val="clear"/>
+        </w:rPr>
+      </w:pPr>
+      <w:r>
+        <w:rPr>
+          <w:rFonts w:ascii="Droid Sans Mono;monospace;monospace" w:hAnsi="Droid Sans Mono;monospace;monospace"/>
+          <w:b w:val="false"/>
+          <w:color w:val="000000"/>
+          <w:sz w:val="21"/>
+          <w:shd w:fill="auto" w:val="clear"/>
+        </w:rPr>
+        <w:t>virtual ~Product()</w:t>
+      </w:r>
+    </w:p>
+    <w:p>
+      <w:pPr>
+        <w:pStyle w:val="Normal"/>
+        <w:bidi w:val="0"/>
+        <w:spacing w:lineRule="atLeast" w:line="285"/>
+        <w:ind w:hanging="0" w:start="0" w:end="0"/>
+        <w:jc w:val="start"/>
+        <w:rPr>
+          <w:rFonts w:ascii="Droid Sans Mono;monospace;monospace" w:hAnsi="Droid Sans Mono;monospace;monospace"/>
+          <w:b w:val="false"/>
+          <w:color w:val="auto"/>
+          <w:sz w:val="21"/>
+          <w:highlight w:val="none"/>
+          <w:shd w:fill="auto" w:val="clear"/>
+        </w:rPr>
+      </w:pPr>
+      <w:r>
+        <w:rPr>
+          <w:rFonts w:ascii="Droid Sans Mono;monospace;monospace" w:hAnsi="Droid Sans Mono;monospace;monospace"/>
+          <w:b w:val="false"/>
+          <w:color w:val="000000"/>
+          <w:sz w:val="21"/>
+          <w:shd w:fill="auto" w:val="clear"/>
+        </w:rPr>
+        <w:t>{</w:t>
+      </w:r>
+    </w:p>
+    <w:p>
+      <w:pPr>
+        <w:pStyle w:val="Normal"/>
+        <w:bidi w:val="0"/>
+        <w:spacing w:lineRule="atLeast" w:line="285"/>
+        <w:ind w:hanging="0" w:start="0" w:end="0"/>
+        <w:jc w:val="start"/>
+        <w:rPr>
+          <w:rFonts w:ascii="Droid Sans Mono;monospace;monospace" w:hAnsi="Droid Sans Mono;monospace;monospace"/>
+          <w:b w:val="false"/>
+          <w:color w:val="auto"/>
+          <w:sz w:val="21"/>
+          <w:highlight w:val="none"/>
+          <w:shd w:fill="auto" w:val="clear"/>
+        </w:rPr>
+      </w:pPr>
+      <w:r>
+        <w:rPr>
+          <w:rFonts w:ascii="Droid Sans Mono;monospace;monospace" w:hAnsi="Droid Sans Mono;monospace;monospace"/>
+          <w:b w:val="false"/>
+          <w:color w:val="000000"/>
+          <w:sz w:val="21"/>
+          <w:shd w:fill="auto" w:val="clear"/>
+        </w:rPr>
+        <w:t>cout &lt;&lt; "Деструктор Product()\n";</w:t>
+      </w:r>
+    </w:p>
+    <w:p>
+      <w:pPr>
+        <w:pStyle w:val="Normal"/>
+        <w:bidi w:val="0"/>
+        <w:spacing w:lineRule="atLeast" w:line="285"/>
+        <w:ind w:hanging="0" w:start="0" w:end="0"/>
+        <w:jc w:val="start"/>
+        <w:rPr>
+          <w:rFonts w:ascii="Droid Sans Mono;monospace;monospace" w:hAnsi="Droid Sans Mono;monospace;monospace"/>
+          <w:b w:val="false"/>
+          <w:color w:val="auto"/>
+          <w:sz w:val="21"/>
+          <w:highlight w:val="none"/>
+          <w:shd w:fill="auto" w:val="clear"/>
+        </w:rPr>
+      </w:pPr>
+      <w:r>
+        <w:rPr>
+          <w:rFonts w:ascii="Droid Sans Mono;monospace;monospace" w:hAnsi="Droid Sans Mono;monospace;monospace"/>
+          <w:b w:val="false"/>
+          <w:color w:val="000000"/>
+          <w:sz w:val="21"/>
+          <w:shd w:fill="auto" w:val="clear"/>
+        </w:rPr>
+        <w:t>}</w:t>
+      </w:r>
+    </w:p>
+    <w:p>
+      <w:pPr>
+        <w:pStyle w:val="Normal"/>
+        <w:bidi w:val="0"/>
+        <w:spacing w:lineRule="atLeast" w:line="285"/>
+        <w:jc w:val="start"/>
+        <w:rPr>
+          <w:color w:val="auto"/>
+          <w:highlight w:val="none"/>
+          <w:shd w:fill="auto" w:val="clear"/>
+        </w:rPr>
+      </w:pPr>
+      <w:r>
+        <w:rPr>
+          <w:color w:val="000000"/>
+          <w:shd w:fill="auto" w:val="clear"/>
+        </w:rPr>
+      </w:r>
+    </w:p>
+    <w:p>
+      <w:pPr>
+        <w:pStyle w:val="Normal"/>
+        <w:bidi w:val="0"/>
+        <w:spacing w:lineRule="atLeast" w:line="285"/>
+        <w:ind w:hanging="0" w:start="0" w:end="0"/>
+        <w:jc w:val="start"/>
+        <w:rPr>
+          <w:rFonts w:ascii="Droid Sans Mono;monospace;monospace" w:hAnsi="Droid Sans Mono;monospace;monospace"/>
+          <w:b w:val="false"/>
+          <w:color w:val="auto"/>
+          <w:sz w:val="21"/>
+          <w:highlight w:val="none"/>
+          <w:shd w:fill="auto" w:val="clear"/>
+        </w:rPr>
+      </w:pPr>
+      <w:r>
+        <w:rPr>
+          <w:rFonts w:ascii="Droid Sans Mono;monospace;monospace" w:hAnsi="Droid Sans Mono;monospace;monospace"/>
+          <w:b w:val="false"/>
+          <w:color w:val="000000"/>
+          <w:sz w:val="21"/>
+          <w:shd w:fill="auto" w:val="clear"/>
+        </w:rPr>
+        <w:t>// вывод общей информации о любом товаре</w:t>
+      </w:r>
+    </w:p>
+    <w:p>
+      <w:pPr>
+        <w:pStyle w:val="Normal"/>
+        <w:bidi w:val="0"/>
+        <w:spacing w:lineRule="atLeast" w:line="285"/>
+        <w:ind w:hanging="0" w:start="0" w:end="0"/>
+        <w:jc w:val="start"/>
+        <w:rPr>
+          <w:rFonts w:ascii="Droid Sans Mono;monospace;monospace" w:hAnsi="Droid Sans Mono;monospace;monospace"/>
+          <w:b w:val="false"/>
+          <w:color w:val="auto"/>
+          <w:sz w:val="21"/>
+          <w:highlight w:val="none"/>
+          <w:shd w:fill="auto" w:val="clear"/>
+        </w:rPr>
+      </w:pPr>
+      <w:r>
+        <w:rPr>
+          <w:rFonts w:ascii="Droid Sans Mono;monospace;monospace" w:hAnsi="Droid Sans Mono;monospace;monospace"/>
+          <w:b w:val="false"/>
+          <w:color w:val="000000"/>
+          <w:sz w:val="21"/>
+          <w:shd w:fill="auto" w:val="clear"/>
+        </w:rPr>
+        <w:t>virtual void info() const</w:t>
+      </w:r>
+    </w:p>
+    <w:p>
+      <w:pPr>
+        <w:pStyle w:val="Normal"/>
+        <w:bidi w:val="0"/>
+        <w:spacing w:lineRule="atLeast" w:line="285"/>
+        <w:ind w:hanging="0" w:start="0" w:end="0"/>
+        <w:jc w:val="start"/>
+        <w:rPr>
+          <w:rFonts w:ascii="Droid Sans Mono;monospace;monospace" w:hAnsi="Droid Sans Mono;monospace;monospace"/>
+          <w:b w:val="false"/>
+          <w:color w:val="auto"/>
+          <w:sz w:val="21"/>
+          <w:highlight w:val="none"/>
+          <w:shd w:fill="auto" w:val="clear"/>
+        </w:rPr>
+      </w:pPr>
+      <w:r>
+        <w:rPr>
+          <w:rFonts w:ascii="Droid Sans Mono;monospace;monospace" w:hAnsi="Droid Sans Mono;monospace;monospace"/>
+          <w:b w:val="false"/>
+          <w:color w:val="000000"/>
+          <w:sz w:val="21"/>
+          <w:shd w:fill="auto" w:val="clear"/>
+        </w:rPr>
+        <w:t>{</w:t>
+      </w:r>
+    </w:p>
+    <w:p>
+      <w:pPr>
+        <w:pStyle w:val="Normal"/>
+        <w:bidi w:val="0"/>
+        <w:spacing w:lineRule="atLeast" w:line="285"/>
+        <w:jc w:val="start"/>
+        <w:rPr>
+          <w:color w:val="auto"/>
+          <w:highlight w:val="none"/>
+          <w:shd w:fill="auto" w:val="clear"/>
+        </w:rPr>
+      </w:pPr>
+      <w:r>
+        <w:rPr>
+          <w:color w:val="000000"/>
+          <w:shd w:fill="auto" w:val="clear"/>
+        </w:rPr>
+      </w:r>
+    </w:p>
+    <w:p>
+      <w:pPr>
+        <w:pStyle w:val="Normal"/>
+        <w:bidi w:val="0"/>
+        <w:spacing w:lineRule="atLeast" w:line="285"/>
+        <w:ind w:hanging="0" w:start="0" w:end="0"/>
+        <w:jc w:val="start"/>
+        <w:rPr>
+          <w:rFonts w:ascii="Droid Sans Mono;monospace;monospace" w:hAnsi="Droid Sans Mono;monospace;monospace"/>
+          <w:b w:val="false"/>
+          <w:color w:val="auto"/>
+          <w:sz w:val="21"/>
+          <w:highlight w:val="none"/>
+          <w:shd w:fill="auto" w:val="clear"/>
+        </w:rPr>
+      </w:pPr>
+      <w:r>
+        <w:rPr>
+          <w:rFonts w:ascii="Droid Sans Mono;monospace;monospace" w:hAnsi="Droid Sans Mono;monospace;monospace"/>
+          <w:b w:val="false"/>
+          <w:color w:val="000000"/>
+          <w:sz w:val="21"/>
+          <w:shd w:fill="auto" w:val="clear"/>
+        </w:rPr>
+        <w:t>cout &lt;&lt; "Название: " &lt;&lt; name &lt;&lt; endl;</w:t>
+      </w:r>
+    </w:p>
+    <w:p>
+      <w:pPr>
+        <w:pStyle w:val="Normal"/>
+        <w:bidi w:val="0"/>
+        <w:spacing w:lineRule="atLeast" w:line="285"/>
+        <w:ind w:hanging="0" w:start="0" w:end="0"/>
+        <w:jc w:val="start"/>
+        <w:rPr>
+          <w:rFonts w:ascii="Droid Sans Mono;monospace;monospace" w:hAnsi="Droid Sans Mono;monospace;monospace"/>
+          <w:b w:val="false"/>
+          <w:color w:val="auto"/>
+          <w:sz w:val="21"/>
+          <w:highlight w:val="none"/>
+          <w:shd w:fill="auto" w:val="clear"/>
+        </w:rPr>
+      </w:pPr>
+      <w:r>
+        <w:rPr>
+          <w:rFonts w:ascii="Droid Sans Mono;monospace;monospace" w:hAnsi="Droid Sans Mono;monospace;monospace"/>
+          <w:b w:val="false"/>
+          <w:color w:val="000000"/>
+          <w:sz w:val="21"/>
+          <w:shd w:fill="auto" w:val="clear"/>
+        </w:rPr>
+        <w:t>printf("Стоимость единицы товара: %.2f руб.\n", price);</w:t>
+      </w:r>
+    </w:p>
+    <w:p>
+      <w:pPr>
+        <w:pStyle w:val="Normal"/>
+        <w:bidi w:val="0"/>
+        <w:spacing w:lineRule="atLeast" w:line="285"/>
+        <w:ind w:hanging="0" w:start="0" w:end="0"/>
+        <w:jc w:val="start"/>
+        <w:rPr>
+          <w:rFonts w:ascii="Droid Sans Mono;monospace;monospace" w:hAnsi="Droid Sans Mono;monospace;monospace"/>
+          <w:b w:val="false"/>
+          <w:color w:val="auto"/>
+          <w:sz w:val="21"/>
+          <w:highlight w:val="none"/>
+          <w:shd w:fill="auto" w:val="clear"/>
+        </w:rPr>
+      </w:pPr>
+      <w:r>
+        <w:rPr>
+          <w:rFonts w:ascii="Droid Sans Mono;monospace;monospace" w:hAnsi="Droid Sans Mono;monospace;monospace"/>
+          <w:b w:val="false"/>
+          <w:color w:val="000000"/>
+          <w:sz w:val="21"/>
+          <w:shd w:fill="auto" w:val="clear"/>
+        </w:rPr>
+        <w:t>cout &lt;&lt; "Количество товара на складе: " &lt;&lt; quantity &lt;&lt; endl;</w:t>
+      </w:r>
+    </w:p>
+    <w:p>
+      <w:pPr>
+        <w:pStyle w:val="Normal"/>
+        <w:bidi w:val="0"/>
+        <w:spacing w:lineRule="atLeast" w:line="285"/>
+        <w:ind w:hanging="0" w:start="0" w:end="0"/>
+        <w:jc w:val="start"/>
+        <w:rPr>
+          <w:rFonts w:ascii="Droid Sans Mono;monospace;monospace" w:hAnsi="Droid Sans Mono;monospace;monospace"/>
+          <w:b w:val="false"/>
+          <w:color w:val="auto"/>
+          <w:sz w:val="21"/>
+          <w:highlight w:val="none"/>
+          <w:shd w:fill="auto" w:val="clear"/>
+        </w:rPr>
+      </w:pPr>
+      <w:r>
+        <w:rPr>
+          <w:rFonts w:ascii="Droid Sans Mono;monospace;monospace" w:hAnsi="Droid Sans Mono;monospace;monospace"/>
+          <w:b w:val="false"/>
+          <w:color w:val="000000"/>
+          <w:sz w:val="21"/>
+          <w:shd w:fill="auto" w:val="clear"/>
+        </w:rPr>
+        <w:t>}</w:t>
+      </w:r>
+    </w:p>
+    <w:p>
+      <w:pPr>
+        <w:pStyle w:val="Normal"/>
+        <w:bidi w:val="0"/>
+        <w:spacing w:lineRule="atLeast" w:line="285"/>
+        <w:jc w:val="start"/>
+        <w:rPr>
+          <w:color w:val="auto"/>
+          <w:highlight w:val="none"/>
+          <w:shd w:fill="auto" w:val="clear"/>
+        </w:rPr>
+      </w:pPr>
+      <w:r>
+        <w:rPr>
+          <w:color w:val="000000"/>
+          <w:shd w:fill="auto" w:val="clear"/>
+        </w:rPr>
+      </w:r>
+    </w:p>
+    <w:p>
+      <w:pPr>
+        <w:pStyle w:val="Normal"/>
+        <w:bidi w:val="0"/>
+        <w:spacing w:lineRule="atLeast" w:line="285"/>
+        <w:ind w:hanging="0" w:start="0" w:end="0"/>
+        <w:jc w:val="start"/>
+        <w:rPr>
+          <w:rFonts w:ascii="Droid Sans Mono;monospace;monospace" w:hAnsi="Droid Sans Mono;monospace;monospace"/>
+          <w:b w:val="false"/>
+          <w:color w:val="auto"/>
+          <w:sz w:val="21"/>
+          <w:highlight w:val="none"/>
+          <w:shd w:fill="auto" w:val="clear"/>
+        </w:rPr>
+      </w:pPr>
+      <w:r>
+        <w:rPr>
+          <w:rFonts w:ascii="Droid Sans Mono;monospace;monospace" w:hAnsi="Droid Sans Mono;monospace;monospace"/>
+          <w:b w:val="false"/>
+          <w:color w:val="000000"/>
+          <w:sz w:val="21"/>
+          <w:shd w:fill="auto" w:val="clear"/>
+        </w:rPr>
+        <w:t>// Перегрузка оператора сложения</w:t>
+      </w:r>
+    </w:p>
+    <w:p>
+      <w:pPr>
+        <w:pStyle w:val="Normal"/>
+        <w:bidi w:val="0"/>
+        <w:spacing w:lineRule="atLeast" w:line="285"/>
+        <w:ind w:hanging="0" w:start="0" w:end="0"/>
+        <w:jc w:val="start"/>
+        <w:rPr>
+          <w:rFonts w:ascii="Droid Sans Mono;monospace;monospace" w:hAnsi="Droid Sans Mono;monospace;monospace"/>
+          <w:b w:val="false"/>
+          <w:color w:val="auto"/>
+          <w:sz w:val="21"/>
+          <w:highlight w:val="none"/>
+          <w:shd w:fill="auto" w:val="clear"/>
+        </w:rPr>
+      </w:pPr>
+      <w:r>
+        <w:rPr>
+          <w:rFonts w:ascii="Droid Sans Mono;monospace;monospace" w:hAnsi="Droid Sans Mono;monospace;monospace"/>
+          <w:b w:val="false"/>
+          <w:color w:val="000000"/>
+          <w:sz w:val="21"/>
+          <w:shd w:fill="auto" w:val="clear"/>
+        </w:rPr>
+        <w:t>Product &amp;operator+=(int quantity)</w:t>
+      </w:r>
+    </w:p>
+    <w:p>
+      <w:pPr>
+        <w:pStyle w:val="Normal"/>
+        <w:bidi w:val="0"/>
+        <w:spacing w:lineRule="atLeast" w:line="285"/>
+        <w:ind w:hanging="0" w:start="0" w:end="0"/>
+        <w:jc w:val="start"/>
+        <w:rPr>
+          <w:rFonts w:ascii="Droid Sans Mono;monospace;monospace" w:hAnsi="Droid Sans Mono;monospace;monospace"/>
+          <w:b w:val="false"/>
+          <w:color w:val="auto"/>
+          <w:sz w:val="21"/>
+          <w:highlight w:val="none"/>
+          <w:shd w:fill="auto" w:val="clear"/>
+        </w:rPr>
+      </w:pPr>
+      <w:r>
+        <w:rPr>
+          <w:rFonts w:ascii="Droid Sans Mono;monospace;monospace" w:hAnsi="Droid Sans Mono;monospace;monospace"/>
+          <w:b w:val="false"/>
+          <w:color w:val="000000"/>
+          <w:sz w:val="21"/>
+          <w:shd w:fill="auto" w:val="clear"/>
+        </w:rPr>
+        <w:t>{</w:t>
+      </w:r>
+    </w:p>
+    <w:p>
+      <w:pPr>
+        <w:pStyle w:val="Normal"/>
+        <w:bidi w:val="0"/>
+        <w:spacing w:lineRule="atLeast" w:line="285"/>
+        <w:jc w:val="start"/>
+        <w:rPr>
+          <w:color w:val="auto"/>
+          <w:highlight w:val="none"/>
+          <w:shd w:fill="auto" w:val="clear"/>
+        </w:rPr>
+      </w:pPr>
+      <w:r>
+        <w:rPr>
+          <w:color w:val="000000"/>
+          <w:shd w:fill="auto" w:val="clear"/>
+        </w:rPr>
+      </w:r>
+    </w:p>
+    <w:p>
+      <w:pPr>
+        <w:pStyle w:val="Normal"/>
+        <w:bidi w:val="0"/>
+        <w:spacing w:lineRule="atLeast" w:line="285"/>
+        <w:ind w:hanging="0" w:start="0" w:end="0"/>
+        <w:jc w:val="start"/>
+        <w:rPr>
+          <w:rFonts w:ascii="Droid Sans Mono;monospace;monospace" w:hAnsi="Droid Sans Mono;monospace;monospace"/>
+          <w:b w:val="false"/>
+          <w:color w:val="auto"/>
+          <w:sz w:val="21"/>
+          <w:highlight w:val="none"/>
+          <w:shd w:fill="auto" w:val="clear"/>
+        </w:rPr>
+      </w:pPr>
+      <w:r>
+        <w:rPr>
+          <w:rFonts w:ascii="Droid Sans Mono;monospace;monospace" w:hAnsi="Droid Sans Mono;monospace;monospace"/>
+          <w:b w:val="false"/>
+          <w:color w:val="000000"/>
+          <w:sz w:val="21"/>
+          <w:shd w:fill="auto" w:val="clear"/>
+        </w:rPr>
+        <w:t>this-&gt;quantity += quantity;</w:t>
+      </w:r>
+    </w:p>
+    <w:p>
+      <w:pPr>
+        <w:pStyle w:val="Normal"/>
+        <w:bidi w:val="0"/>
+        <w:spacing w:lineRule="atLeast" w:line="285"/>
+        <w:jc w:val="start"/>
+        <w:rPr>
+          <w:color w:val="auto"/>
+          <w:highlight w:val="none"/>
+          <w:shd w:fill="auto" w:val="clear"/>
+        </w:rPr>
+      </w:pPr>
+      <w:r>
+        <w:rPr>
+          <w:color w:val="000000"/>
+          <w:shd w:fill="auto" w:val="clear"/>
+        </w:rPr>
+      </w:r>
+    </w:p>
+    <w:p>
+      <w:pPr>
+        <w:pStyle w:val="Normal"/>
+        <w:bidi w:val="0"/>
+        <w:spacing w:lineRule="atLeast" w:line="285"/>
+        <w:ind w:hanging="0" w:start="0" w:end="0"/>
+        <w:jc w:val="start"/>
+        <w:rPr>
+          <w:rFonts w:ascii="Droid Sans Mono;monospace;monospace" w:hAnsi="Droid Sans Mono;monospace;monospace"/>
+          <w:b w:val="false"/>
+          <w:color w:val="auto"/>
+          <w:sz w:val="21"/>
+          <w:highlight w:val="none"/>
+          <w:shd w:fill="auto" w:val="clear"/>
+        </w:rPr>
+      </w:pPr>
+      <w:r>
+        <w:rPr>
+          <w:rFonts w:ascii="Droid Sans Mono;monospace;monospace" w:hAnsi="Droid Sans Mono;monospace;monospace"/>
+          <w:b w:val="false"/>
+          <w:color w:val="000000"/>
+          <w:sz w:val="21"/>
+          <w:shd w:fill="auto" w:val="clear"/>
+        </w:rPr>
+        <w:t>return *this;</w:t>
+      </w:r>
+    </w:p>
+    <w:p>
+      <w:pPr>
+        <w:pStyle w:val="Normal"/>
+        <w:bidi w:val="0"/>
+        <w:spacing w:lineRule="atLeast" w:line="285"/>
+        <w:ind w:hanging="0" w:start="0" w:end="0"/>
+        <w:jc w:val="start"/>
+        <w:rPr>
+          <w:rFonts w:ascii="Droid Sans Mono;monospace;monospace" w:hAnsi="Droid Sans Mono;monospace;monospace"/>
+          <w:b w:val="false"/>
+          <w:color w:val="auto"/>
+          <w:sz w:val="21"/>
+          <w:highlight w:val="none"/>
+          <w:shd w:fill="auto" w:val="clear"/>
+        </w:rPr>
+      </w:pPr>
+      <w:r>
+        <w:rPr>
+          <w:rFonts w:ascii="Droid Sans Mono;monospace;monospace" w:hAnsi="Droid Sans Mono;monospace;monospace"/>
+          <w:b w:val="false"/>
+          <w:color w:val="000000"/>
+          <w:sz w:val="21"/>
+          <w:shd w:fill="auto" w:val="clear"/>
+        </w:rPr>
+        <w:t>}</w:t>
+      </w:r>
+    </w:p>
+    <w:p>
+      <w:pPr>
+        <w:pStyle w:val="Normal"/>
+        <w:bidi w:val="0"/>
+        <w:spacing w:lineRule="atLeast" w:line="285"/>
+        <w:ind w:hanging="0" w:start="0" w:end="0"/>
+        <w:jc w:val="start"/>
+        <w:rPr>
+          <w:rFonts w:ascii="Droid Sans Mono;monospace;monospace" w:hAnsi="Droid Sans Mono;monospace;monospace"/>
+          <w:b w:val="false"/>
+          <w:color w:val="auto"/>
+          <w:sz w:val="21"/>
+          <w:highlight w:val="none"/>
+          <w:shd w:fill="auto" w:val="clear"/>
+        </w:rPr>
+      </w:pPr>
+      <w:r>
+        <w:rPr>
+          <w:rFonts w:ascii="Droid Sans Mono;monospace;monospace" w:hAnsi="Droid Sans Mono;monospace;monospace"/>
+          <w:b w:val="false"/>
+          <w:color w:val="000000"/>
+          <w:sz w:val="21"/>
+          <w:shd w:fill="auto" w:val="clear"/>
+        </w:rPr>
+        <w:t>};</w:t>
+      </w:r>
+    </w:p>
+    <w:p>
+      <w:pPr>
+        <w:pStyle w:val="Normal"/>
+        <w:bidi w:val="0"/>
+        <w:spacing w:lineRule="atLeast" w:line="285"/>
+        <w:jc w:val="start"/>
+        <w:rPr>
+          <w:color w:val="auto"/>
+          <w:highlight w:val="none"/>
+          <w:shd w:fill="auto" w:val="clear"/>
+        </w:rPr>
+      </w:pPr>
+      <w:r>
+        <w:rPr>
+          <w:color w:val="000000"/>
+          <w:shd w:fill="auto" w:val="clear"/>
+        </w:rPr>
+      </w:r>
+    </w:p>
+    <w:p>
+      <w:pPr>
+        <w:pStyle w:val="Normal"/>
+        <w:bidi w:val="0"/>
+        <w:spacing w:lineRule="atLeast" w:line="285"/>
+        <w:ind w:hanging="0" w:start="0" w:end="0"/>
+        <w:jc w:val="start"/>
+        <w:rPr>
+          <w:rFonts w:ascii="Droid Sans Mono;monospace;monospace" w:hAnsi="Droid Sans Mono;monospace;monospace"/>
+          <w:b w:val="false"/>
+          <w:color w:val="auto"/>
+          <w:sz w:val="21"/>
+          <w:highlight w:val="none"/>
+          <w:shd w:fill="auto" w:val="clear"/>
+        </w:rPr>
+      </w:pPr>
+      <w:r>
+        <w:rPr>
+          <w:rFonts w:ascii="Droid Sans Mono;monospace;monospace" w:hAnsi="Droid Sans Mono;monospace;monospace"/>
+          <w:b w:val="false"/>
+          <w:color w:val="000000"/>
+          <w:sz w:val="21"/>
+          <w:shd w:fill="auto" w:val="clear"/>
+        </w:rPr>
+        <w:t>// Дочерний класс наследуется от Product</w:t>
+      </w:r>
+    </w:p>
+    <w:p>
+      <w:pPr>
+        <w:pStyle w:val="Normal"/>
+        <w:bidi w:val="0"/>
+        <w:spacing w:lineRule="atLeast" w:line="285"/>
+        <w:ind w:hanging="0" w:start="0" w:end="0"/>
+        <w:jc w:val="start"/>
+        <w:rPr>
+          <w:rFonts w:ascii="Droid Sans Mono;monospace;monospace" w:hAnsi="Droid Sans Mono;monospace;monospace"/>
+          <w:b w:val="false"/>
+          <w:color w:val="auto"/>
+          <w:sz w:val="21"/>
+          <w:highlight w:val="none"/>
+          <w:shd w:fill="auto" w:val="clear"/>
+        </w:rPr>
+      </w:pPr>
+      <w:r>
+        <w:rPr>
+          <w:rFonts w:ascii="Droid Sans Mono;monospace;monospace" w:hAnsi="Droid Sans Mono;monospace;monospace"/>
+          <w:b w:val="false"/>
+          <w:color w:val="000000"/>
+          <w:sz w:val="21"/>
+          <w:shd w:fill="auto" w:val="clear"/>
+        </w:rPr>
+        <w:t>// template &lt;typename T&gt;</w:t>
+      </w:r>
+    </w:p>
+    <w:p>
+      <w:pPr>
+        <w:pStyle w:val="Normal"/>
+        <w:bidi w:val="0"/>
+        <w:spacing w:lineRule="atLeast" w:line="285"/>
+        <w:jc w:val="start"/>
+        <w:rPr>
+          <w:color w:val="auto"/>
+          <w:highlight w:val="none"/>
+          <w:shd w:fill="auto" w:val="clear"/>
+        </w:rPr>
+      </w:pPr>
+      <w:r>
+        <w:rPr>
+          <w:color w:val="000000"/>
+          <w:shd w:fill="auto" w:val="clear"/>
+        </w:rPr>
+      </w:r>
+    </w:p>
+    <w:p>
+      <w:pPr>
+        <w:pStyle w:val="Normal"/>
+        <w:bidi w:val="0"/>
+        <w:spacing w:lineRule="atLeast" w:line="285"/>
+        <w:ind w:hanging="0" w:start="0" w:end="0"/>
+        <w:jc w:val="start"/>
+        <w:rPr>
+          <w:rFonts w:ascii="Droid Sans Mono;monospace;monospace" w:hAnsi="Droid Sans Mono;monospace;monospace"/>
+          <w:b w:val="false"/>
+          <w:color w:val="auto"/>
+          <w:sz w:val="21"/>
+          <w:highlight w:val="none"/>
+          <w:shd w:fill="auto" w:val="clear"/>
+        </w:rPr>
+      </w:pPr>
+      <w:r>
+        <w:rPr>
+          <w:rFonts w:ascii="Droid Sans Mono;monospace;monospace" w:hAnsi="Droid Sans Mono;monospace;monospace"/>
+          <w:b w:val="false"/>
+          <w:color w:val="000000"/>
+          <w:sz w:val="21"/>
+          <w:shd w:fill="auto" w:val="clear"/>
+        </w:rPr>
+        <w:t>// class Fridge : public Product&lt;T&gt;</w:t>
+      </w:r>
+    </w:p>
+    <w:p>
+      <w:pPr>
+        <w:pStyle w:val="Normal"/>
+        <w:bidi w:val="0"/>
+        <w:spacing w:lineRule="atLeast" w:line="285"/>
+        <w:ind w:hanging="0" w:start="0" w:end="0"/>
+        <w:jc w:val="start"/>
+        <w:rPr>
+          <w:rFonts w:ascii="Droid Sans Mono;monospace;monospace" w:hAnsi="Droid Sans Mono;monospace;monospace"/>
+          <w:b w:val="false"/>
+          <w:color w:val="auto"/>
+          <w:sz w:val="21"/>
+          <w:highlight w:val="none"/>
+          <w:shd w:fill="auto" w:val="clear"/>
+        </w:rPr>
+      </w:pPr>
+      <w:r>
+        <w:rPr>
+          <w:rFonts w:ascii="Droid Sans Mono;monospace;monospace" w:hAnsi="Droid Sans Mono;monospace;monospace"/>
+          <w:b w:val="false"/>
+          <w:color w:val="000000"/>
+          <w:sz w:val="21"/>
+          <w:shd w:fill="auto" w:val="clear"/>
+        </w:rPr>
+        <w:t>class Fridge : public Product</w:t>
+      </w:r>
+    </w:p>
+    <w:p>
+      <w:pPr>
+        <w:pStyle w:val="Normal"/>
+        <w:bidi w:val="0"/>
+        <w:spacing w:lineRule="atLeast" w:line="285"/>
+        <w:jc w:val="start"/>
+        <w:rPr>
+          <w:color w:val="auto"/>
+          <w:highlight w:val="none"/>
+          <w:shd w:fill="auto" w:val="clear"/>
+        </w:rPr>
+      </w:pPr>
+      <w:r>
+        <w:rPr>
+          <w:color w:val="000000"/>
+          <w:shd w:fill="auto" w:val="clear"/>
+        </w:rPr>
+      </w:r>
+    </w:p>
+    <w:p>
+      <w:pPr>
+        <w:pStyle w:val="Normal"/>
+        <w:bidi w:val="0"/>
+        <w:spacing w:lineRule="atLeast" w:line="285"/>
+        <w:ind w:hanging="0" w:start="0" w:end="0"/>
+        <w:jc w:val="start"/>
+        <w:rPr>
+          <w:rFonts w:ascii="Droid Sans Mono;monospace;monospace" w:hAnsi="Droid Sans Mono;monospace;monospace"/>
+          <w:b w:val="false"/>
+          <w:color w:val="auto"/>
+          <w:sz w:val="21"/>
+          <w:highlight w:val="none"/>
+          <w:shd w:fill="auto" w:val="clear"/>
+        </w:rPr>
+      </w:pPr>
+      <w:r>
+        <w:rPr>
+          <w:rFonts w:ascii="Droid Sans Mono;monospace;monospace" w:hAnsi="Droid Sans Mono;monospace;monospace"/>
+          <w:b w:val="false"/>
+          <w:color w:val="000000"/>
+          <w:sz w:val="21"/>
+          <w:shd w:fill="auto" w:val="clear"/>
+        </w:rPr>
+        <w:t>{</w:t>
+      </w:r>
+    </w:p>
+    <w:p>
+      <w:pPr>
+        <w:pStyle w:val="Normal"/>
+        <w:bidi w:val="0"/>
+        <w:spacing w:lineRule="atLeast" w:line="285"/>
+        <w:ind w:hanging="0" w:start="0" w:end="0"/>
+        <w:jc w:val="start"/>
+        <w:rPr>
+          <w:rFonts w:ascii="Droid Sans Mono;monospace;monospace" w:hAnsi="Droid Sans Mono;monospace;monospace"/>
+          <w:b w:val="false"/>
+          <w:color w:val="auto"/>
+          <w:sz w:val="21"/>
+          <w:highlight w:val="none"/>
+          <w:shd w:fill="auto" w:val="clear"/>
+        </w:rPr>
+      </w:pPr>
+      <w:r>
+        <w:rPr>
+          <w:rFonts w:ascii="Droid Sans Mono;monospace;monospace" w:hAnsi="Droid Sans Mono;monospace;monospace"/>
+          <w:b w:val="false"/>
+          <w:color w:val="000000"/>
+          <w:sz w:val="21"/>
+          <w:shd w:fill="auto" w:val="clear"/>
+        </w:rPr>
+        <w:t>private:</w:t>
+      </w:r>
+    </w:p>
+    <w:p>
+      <w:pPr>
+        <w:pStyle w:val="Normal"/>
+        <w:bidi w:val="0"/>
+        <w:spacing w:lineRule="atLeast" w:line="285"/>
+        <w:ind w:hanging="0" w:start="0" w:end="0"/>
+        <w:jc w:val="start"/>
+        <w:rPr>
+          <w:rFonts w:ascii="Droid Sans Mono;monospace;monospace" w:hAnsi="Droid Sans Mono;monospace;monospace"/>
+          <w:b w:val="false"/>
+          <w:color w:val="auto"/>
+          <w:sz w:val="21"/>
+          <w:highlight w:val="none"/>
+          <w:shd w:fill="auto" w:val="clear"/>
+        </w:rPr>
+      </w:pPr>
+      <w:r>
+        <w:rPr>
+          <w:rFonts w:ascii="Droid Sans Mono;monospace;monospace" w:hAnsi="Droid Sans Mono;monospace;monospace"/>
+          <w:b w:val="false"/>
+          <w:color w:val="000000"/>
+          <w:sz w:val="21"/>
+          <w:shd w:fill="auto" w:val="clear"/>
+        </w:rPr>
+        <w:t>string type;</w:t>
+      </w:r>
+    </w:p>
+    <w:p>
+      <w:pPr>
+        <w:pStyle w:val="Normal"/>
+        <w:bidi w:val="0"/>
+        <w:spacing w:lineRule="atLeast" w:line="285"/>
+        <w:ind w:hanging="0" w:start="0" w:end="0"/>
+        <w:jc w:val="start"/>
+        <w:rPr>
+          <w:rFonts w:ascii="Droid Sans Mono;monospace;monospace" w:hAnsi="Droid Sans Mono;monospace;monospace"/>
+          <w:b w:val="false"/>
+          <w:color w:val="auto"/>
+          <w:sz w:val="21"/>
+          <w:highlight w:val="none"/>
+          <w:shd w:fill="auto" w:val="clear"/>
+        </w:rPr>
+      </w:pPr>
+      <w:r>
+        <w:rPr>
+          <w:rFonts w:ascii="Droid Sans Mono;monospace;monospace" w:hAnsi="Droid Sans Mono;monospace;monospace"/>
+          <w:b w:val="false"/>
+          <w:color w:val="000000"/>
+          <w:sz w:val="21"/>
+          <w:shd w:fill="auto" w:val="clear"/>
+        </w:rPr>
+        <w:t>int *volume;</w:t>
+      </w:r>
+    </w:p>
+    <w:p>
+      <w:pPr>
+        <w:pStyle w:val="Normal"/>
+        <w:bidi w:val="0"/>
+        <w:spacing w:lineRule="atLeast" w:line="285"/>
+        <w:jc w:val="start"/>
+        <w:rPr>
+          <w:color w:val="auto"/>
+          <w:highlight w:val="none"/>
+          <w:shd w:fill="auto" w:val="clear"/>
+        </w:rPr>
+      </w:pPr>
+      <w:r>
+        <w:rPr>
+          <w:color w:val="000000"/>
+          <w:shd w:fill="auto" w:val="clear"/>
+        </w:rPr>
+      </w:r>
+    </w:p>
+    <w:p>
+      <w:pPr>
+        <w:pStyle w:val="Normal"/>
+        <w:bidi w:val="0"/>
+        <w:spacing w:lineRule="atLeast" w:line="285"/>
+        <w:ind w:hanging="0" w:start="0" w:end="0"/>
+        <w:jc w:val="start"/>
+        <w:rPr>
+          <w:rFonts w:ascii="Droid Sans Mono;monospace;monospace" w:hAnsi="Droid Sans Mono;monospace;monospace"/>
+          <w:b w:val="false"/>
+          <w:color w:val="auto"/>
+          <w:sz w:val="21"/>
+          <w:highlight w:val="none"/>
+          <w:shd w:fill="auto" w:val="clear"/>
+        </w:rPr>
+      </w:pPr>
+      <w:r>
+        <w:rPr>
+          <w:rFonts w:ascii="Droid Sans Mono;monospace;monospace" w:hAnsi="Droid Sans Mono;monospace;monospace"/>
+          <w:b w:val="false"/>
+          <w:color w:val="000000"/>
+          <w:sz w:val="21"/>
+          <w:shd w:fill="auto" w:val="clear"/>
+        </w:rPr>
+        <w:t>public:</w:t>
+      </w:r>
+    </w:p>
+    <w:p>
+      <w:pPr>
+        <w:pStyle w:val="Normal"/>
+        <w:bidi w:val="0"/>
+        <w:spacing w:lineRule="atLeast" w:line="285"/>
+        <w:ind w:hanging="0" w:start="0" w:end="0"/>
+        <w:jc w:val="start"/>
+        <w:rPr>
+          <w:rFonts w:ascii="Droid Sans Mono;monospace;monospace" w:hAnsi="Droid Sans Mono;monospace;monospace"/>
+          <w:b w:val="false"/>
+          <w:color w:val="auto"/>
+          <w:sz w:val="21"/>
+          <w:highlight w:val="none"/>
+          <w:shd w:fill="auto" w:val="clear"/>
+        </w:rPr>
+      </w:pPr>
+      <w:r>
+        <w:rPr>
+          <w:rFonts w:ascii="Droid Sans Mono;monospace;monospace" w:hAnsi="Droid Sans Mono;monospace;monospace"/>
+          <w:b w:val="false"/>
+          <w:color w:val="000000"/>
+          <w:sz w:val="21"/>
+          <w:shd w:fill="auto" w:val="clear"/>
+        </w:rPr>
+        <w:t>Fridge(const string &amp;name, double price, int quantity, const string &amp;type) : Product(name, price, quantity)</w:t>
+      </w:r>
+    </w:p>
+    <w:p>
+      <w:pPr>
+        <w:pStyle w:val="Normal"/>
+        <w:bidi w:val="0"/>
+        <w:spacing w:lineRule="atLeast" w:line="285"/>
+        <w:jc w:val="start"/>
+        <w:rPr>
+          <w:color w:val="auto"/>
+          <w:highlight w:val="none"/>
+          <w:shd w:fill="auto" w:val="clear"/>
+        </w:rPr>
+      </w:pPr>
+      <w:r>
+        <w:rPr>
+          <w:color w:val="000000"/>
+          <w:shd w:fill="auto" w:val="clear"/>
+        </w:rPr>
+      </w:r>
+    </w:p>
+    <w:p>
+      <w:pPr>
+        <w:pStyle w:val="Normal"/>
+        <w:bidi w:val="0"/>
+        <w:spacing w:lineRule="atLeast" w:line="285"/>
+        <w:ind w:hanging="0" w:start="0" w:end="0"/>
+        <w:jc w:val="start"/>
+        <w:rPr>
+          <w:rFonts w:ascii="Droid Sans Mono;monospace;monospace" w:hAnsi="Droid Sans Mono;monospace;monospace"/>
+          <w:b w:val="false"/>
+          <w:color w:val="auto"/>
+          <w:sz w:val="21"/>
+          <w:highlight w:val="none"/>
+          <w:shd w:fill="auto" w:val="clear"/>
+        </w:rPr>
+      </w:pPr>
+      <w:r>
+        <w:rPr>
+          <w:rFonts w:ascii="Droid Sans Mono;monospace;monospace" w:hAnsi="Droid Sans Mono;monospace;monospace"/>
+          <w:b w:val="false"/>
+          <w:color w:val="000000"/>
+          <w:sz w:val="21"/>
+          <w:shd w:fill="auto" w:val="clear"/>
+        </w:rPr>
+        <w:t>// Fridge(const string &amp;name, T price, int quantity, const string &amp;type) : Product&lt;T&gt;(name, price, quantity)</w:t>
+      </w:r>
+    </w:p>
+    <w:p>
+      <w:pPr>
+        <w:pStyle w:val="Normal"/>
+        <w:bidi w:val="0"/>
+        <w:spacing w:lineRule="atLeast" w:line="285"/>
+        <w:ind w:hanging="0" w:start="0" w:end="0"/>
+        <w:jc w:val="start"/>
+        <w:rPr>
+          <w:rFonts w:ascii="Droid Sans Mono;monospace;monospace" w:hAnsi="Droid Sans Mono;monospace;monospace"/>
+          <w:b w:val="false"/>
+          <w:color w:val="auto"/>
+          <w:sz w:val="21"/>
+          <w:highlight w:val="none"/>
+          <w:shd w:fill="auto" w:val="clear"/>
+        </w:rPr>
+      </w:pPr>
+      <w:r>
+        <w:rPr>
+          <w:rFonts w:ascii="Droid Sans Mono;monospace;monospace" w:hAnsi="Droid Sans Mono;monospace;monospace"/>
+          <w:b w:val="false"/>
+          <w:color w:val="000000"/>
+          <w:sz w:val="21"/>
+          <w:shd w:fill="auto" w:val="clear"/>
+        </w:rPr>
+        <w:t>{</w:t>
+      </w:r>
+    </w:p>
+    <w:p>
+      <w:pPr>
+        <w:pStyle w:val="Normal"/>
+        <w:bidi w:val="0"/>
+        <w:spacing w:lineRule="atLeast" w:line="285"/>
+        <w:ind w:hanging="0" w:start="0" w:end="0"/>
+        <w:jc w:val="start"/>
+        <w:rPr>
+          <w:rFonts w:ascii="Droid Sans Mono;monospace;monospace" w:hAnsi="Droid Sans Mono;monospace;monospace"/>
+          <w:b w:val="false"/>
+          <w:color w:val="auto"/>
+          <w:sz w:val="21"/>
+          <w:highlight w:val="none"/>
+          <w:shd w:fill="auto" w:val="clear"/>
+        </w:rPr>
+      </w:pPr>
+      <w:r>
+        <w:rPr>
+          <w:rFonts w:ascii="Droid Sans Mono;monospace;monospace" w:hAnsi="Droid Sans Mono;monospace;monospace"/>
+          <w:b w:val="false"/>
+          <w:color w:val="000000"/>
+          <w:sz w:val="21"/>
+          <w:shd w:fill="auto" w:val="clear"/>
+        </w:rPr>
+        <w:t>this-&gt;type = type;</w:t>
+      </w:r>
+    </w:p>
+    <w:p>
+      <w:pPr>
+        <w:pStyle w:val="Normal"/>
+        <w:bidi w:val="0"/>
+        <w:spacing w:lineRule="atLeast" w:line="285"/>
+        <w:ind w:hanging="0" w:start="0" w:end="0"/>
+        <w:jc w:val="start"/>
+        <w:rPr>
+          <w:rFonts w:ascii="Droid Sans Mono;monospace;monospace" w:hAnsi="Droid Sans Mono;monospace;monospace"/>
+          <w:b w:val="false"/>
+          <w:color w:val="auto"/>
+          <w:sz w:val="21"/>
+          <w:highlight w:val="none"/>
+          <w:shd w:fill="auto" w:val="clear"/>
+        </w:rPr>
+      </w:pPr>
+      <w:r>
+        <w:rPr>
+          <w:rFonts w:ascii="Droid Sans Mono;monospace;monospace" w:hAnsi="Droid Sans Mono;monospace;monospace"/>
+          <w:b w:val="false"/>
+          <w:color w:val="000000"/>
+          <w:sz w:val="21"/>
+          <w:shd w:fill="auto" w:val="clear"/>
+        </w:rPr>
+        <w:t>volume = new int(800);</w:t>
+      </w:r>
+    </w:p>
+    <w:p>
+      <w:pPr>
+        <w:pStyle w:val="Normal"/>
+        <w:bidi w:val="0"/>
+        <w:spacing w:lineRule="atLeast" w:line="285"/>
+        <w:jc w:val="start"/>
+        <w:rPr>
+          <w:color w:val="auto"/>
+          <w:highlight w:val="none"/>
+          <w:shd w:fill="auto" w:val="clear"/>
+        </w:rPr>
+      </w:pPr>
+      <w:r>
+        <w:rPr>
+          <w:color w:val="000000"/>
+          <w:shd w:fill="auto" w:val="clear"/>
+        </w:rPr>
+      </w:r>
+    </w:p>
+    <w:p>
+      <w:pPr>
+        <w:pStyle w:val="Normal"/>
+        <w:bidi w:val="0"/>
+        <w:spacing w:lineRule="atLeast" w:line="285"/>
+        <w:ind w:hanging="0" w:start="0" w:end="0"/>
+        <w:jc w:val="start"/>
+        <w:rPr>
+          <w:rFonts w:ascii="Droid Sans Mono;monospace;monospace" w:hAnsi="Droid Sans Mono;monospace;monospace"/>
+          <w:b w:val="false"/>
+          <w:color w:val="auto"/>
+          <w:sz w:val="21"/>
+          <w:highlight w:val="none"/>
+          <w:shd w:fill="auto" w:val="clear"/>
+        </w:rPr>
+      </w:pPr>
+      <w:r>
+        <w:rPr>
+          <w:rFonts w:ascii="Droid Sans Mono;monospace;monospace" w:hAnsi="Droid Sans Mono;monospace;monospace"/>
+          <w:b w:val="false"/>
+          <w:color w:val="000000"/>
+          <w:sz w:val="21"/>
+          <w:shd w:fill="auto" w:val="clear"/>
+        </w:rPr>
+        <w:t>cout &lt;&lt; "Конструктор Fridge()\n";</w:t>
+      </w:r>
+    </w:p>
+    <w:p>
+      <w:pPr>
+        <w:pStyle w:val="Normal"/>
+        <w:bidi w:val="0"/>
+        <w:spacing w:lineRule="atLeast" w:line="285"/>
+        <w:ind w:hanging="0" w:start="0" w:end="0"/>
+        <w:jc w:val="start"/>
+        <w:rPr>
+          <w:rFonts w:ascii="Droid Sans Mono;monospace;monospace" w:hAnsi="Droid Sans Mono;monospace;monospace"/>
+          <w:b w:val="false"/>
+          <w:color w:val="auto"/>
+          <w:sz w:val="21"/>
+          <w:highlight w:val="none"/>
+          <w:shd w:fill="auto" w:val="clear"/>
+        </w:rPr>
+      </w:pPr>
+      <w:r>
+        <w:rPr>
+          <w:rFonts w:ascii="Droid Sans Mono;monospace;monospace" w:hAnsi="Droid Sans Mono;monospace;monospace"/>
+          <w:b w:val="false"/>
+          <w:color w:val="000000"/>
+          <w:sz w:val="21"/>
+          <w:shd w:fill="auto" w:val="clear"/>
+        </w:rPr>
+        <w:t>}</w:t>
+      </w:r>
+    </w:p>
+    <w:p>
+      <w:pPr>
+        <w:pStyle w:val="Normal"/>
+        <w:bidi w:val="0"/>
+        <w:spacing w:lineRule="atLeast" w:line="285"/>
+        <w:jc w:val="start"/>
+        <w:rPr>
+          <w:color w:val="auto"/>
+          <w:highlight w:val="none"/>
+          <w:shd w:fill="auto" w:val="clear"/>
+        </w:rPr>
+      </w:pPr>
+      <w:r>
+        <w:rPr>
+          <w:color w:val="000000"/>
+          <w:shd w:fill="auto" w:val="clear"/>
+        </w:rPr>
+      </w:r>
+    </w:p>
+    <w:p>
+      <w:pPr>
+        <w:pStyle w:val="Normal"/>
+        <w:bidi w:val="0"/>
+        <w:spacing w:lineRule="atLeast" w:line="285"/>
+        <w:ind w:hanging="0" w:start="0" w:end="0"/>
+        <w:jc w:val="start"/>
+        <w:rPr>
+          <w:rFonts w:ascii="Droid Sans Mono;monospace;monospace" w:hAnsi="Droid Sans Mono;monospace;monospace"/>
+          <w:b w:val="false"/>
+          <w:color w:val="auto"/>
+          <w:sz w:val="21"/>
+          <w:highlight w:val="none"/>
+          <w:shd w:fill="auto" w:val="clear"/>
+        </w:rPr>
+      </w:pPr>
+      <w:r>
+        <w:rPr>
+          <w:rFonts w:ascii="Droid Sans Mono;monospace;monospace" w:hAnsi="Droid Sans Mono;monospace;monospace"/>
+          <w:b w:val="false"/>
+          <w:color w:val="000000"/>
+          <w:sz w:val="21"/>
+          <w:shd w:fill="auto" w:val="clear"/>
+        </w:rPr>
+        <w:t>virtual ~Fridge()</w:t>
+      </w:r>
+    </w:p>
+    <w:p>
+      <w:pPr>
+        <w:pStyle w:val="Normal"/>
+        <w:bidi w:val="0"/>
+        <w:spacing w:lineRule="atLeast" w:line="285"/>
+        <w:ind w:hanging="0" w:start="0" w:end="0"/>
+        <w:jc w:val="start"/>
+        <w:rPr>
+          <w:rFonts w:ascii="Droid Sans Mono;monospace;monospace" w:hAnsi="Droid Sans Mono;monospace;monospace"/>
+          <w:b w:val="false"/>
+          <w:color w:val="auto"/>
+          <w:sz w:val="21"/>
+          <w:highlight w:val="none"/>
+          <w:shd w:fill="auto" w:val="clear"/>
+        </w:rPr>
+      </w:pPr>
+      <w:r>
+        <w:rPr>
+          <w:rFonts w:ascii="Droid Sans Mono;monospace;monospace" w:hAnsi="Droid Sans Mono;monospace;monospace"/>
+          <w:b w:val="false"/>
+          <w:color w:val="000000"/>
+          <w:sz w:val="21"/>
+          <w:shd w:fill="auto" w:val="clear"/>
+        </w:rPr>
+        <w:t>{</w:t>
+      </w:r>
+    </w:p>
+    <w:p>
+      <w:pPr>
+        <w:pStyle w:val="Normal"/>
+        <w:bidi w:val="0"/>
+        <w:spacing w:lineRule="atLeast" w:line="285"/>
+        <w:ind w:hanging="0" w:start="0" w:end="0"/>
+        <w:jc w:val="start"/>
+        <w:rPr>
+          <w:rFonts w:ascii="Droid Sans Mono;monospace;monospace" w:hAnsi="Droid Sans Mono;monospace;monospace"/>
+          <w:b w:val="false"/>
+          <w:color w:val="auto"/>
+          <w:sz w:val="21"/>
+          <w:highlight w:val="none"/>
+          <w:shd w:fill="auto" w:val="clear"/>
+        </w:rPr>
+      </w:pPr>
+      <w:r>
+        <w:rPr>
+          <w:rFonts w:ascii="Droid Sans Mono;monospace;monospace" w:hAnsi="Droid Sans Mono;monospace;monospace"/>
+          <w:b w:val="false"/>
+          <w:color w:val="000000"/>
+          <w:sz w:val="21"/>
+          <w:shd w:fill="auto" w:val="clear"/>
+        </w:rPr>
+        <w:t>cout &lt;&lt; "Деструктор Fridge()\n";</w:t>
+      </w:r>
+    </w:p>
+    <w:p>
+      <w:pPr>
+        <w:pStyle w:val="Normal"/>
+        <w:bidi w:val="0"/>
+        <w:spacing w:lineRule="atLeast" w:line="285"/>
+        <w:jc w:val="start"/>
+        <w:rPr>
+          <w:color w:val="auto"/>
+          <w:highlight w:val="none"/>
+          <w:shd w:fill="auto" w:val="clear"/>
+        </w:rPr>
+      </w:pPr>
+      <w:r>
+        <w:rPr>
+          <w:color w:val="000000"/>
+          <w:shd w:fill="auto" w:val="clear"/>
+        </w:rPr>
+      </w:r>
+    </w:p>
+    <w:p>
+      <w:pPr>
+        <w:pStyle w:val="Normal"/>
+        <w:bidi w:val="0"/>
+        <w:spacing w:lineRule="atLeast" w:line="285"/>
+        <w:ind w:hanging="0" w:start="0" w:end="0"/>
+        <w:jc w:val="start"/>
+        <w:rPr>
+          <w:rFonts w:ascii="Droid Sans Mono;monospace;monospace" w:hAnsi="Droid Sans Mono;monospace;monospace"/>
+          <w:b w:val="false"/>
+          <w:color w:val="auto"/>
+          <w:sz w:val="21"/>
+          <w:highlight w:val="none"/>
+          <w:shd w:fill="auto" w:val="clear"/>
+        </w:rPr>
+      </w:pPr>
+      <w:r>
+        <w:rPr>
+          <w:rFonts w:ascii="Droid Sans Mono;monospace;monospace" w:hAnsi="Droid Sans Mono;monospace;monospace"/>
+          <w:b w:val="false"/>
+          <w:color w:val="000000"/>
+          <w:sz w:val="21"/>
+          <w:shd w:fill="auto" w:val="clear"/>
+        </w:rPr>
+        <w:t>delete volume;</w:t>
+      </w:r>
+    </w:p>
+    <w:p>
+      <w:pPr>
+        <w:pStyle w:val="Normal"/>
+        <w:bidi w:val="0"/>
+        <w:spacing w:lineRule="atLeast" w:line="285"/>
+        <w:ind w:hanging="0" w:start="0" w:end="0"/>
+        <w:jc w:val="start"/>
+        <w:rPr>
+          <w:rFonts w:ascii="Droid Sans Mono;monospace;monospace" w:hAnsi="Droid Sans Mono;monospace;monospace"/>
+          <w:b w:val="false"/>
+          <w:color w:val="auto"/>
+          <w:sz w:val="21"/>
+          <w:highlight w:val="none"/>
+          <w:shd w:fill="auto" w:val="clear"/>
+        </w:rPr>
+      </w:pPr>
+      <w:r>
+        <w:rPr>
+          <w:rFonts w:ascii="Droid Sans Mono;monospace;monospace" w:hAnsi="Droid Sans Mono;monospace;monospace"/>
+          <w:b w:val="false"/>
+          <w:color w:val="000000"/>
+          <w:sz w:val="21"/>
+          <w:shd w:fill="auto" w:val="clear"/>
+        </w:rPr>
+        <w:t>}</w:t>
+      </w:r>
+    </w:p>
+    <w:p>
+      <w:pPr>
+        <w:pStyle w:val="Normal"/>
+        <w:bidi w:val="0"/>
+        <w:spacing w:lineRule="atLeast" w:line="285"/>
+        <w:jc w:val="start"/>
+        <w:rPr>
+          <w:color w:val="auto"/>
+          <w:highlight w:val="none"/>
+          <w:shd w:fill="auto" w:val="clear"/>
+        </w:rPr>
+      </w:pPr>
+      <w:r>
+        <w:rPr>
+          <w:color w:val="000000"/>
+          <w:shd w:fill="auto" w:val="clear"/>
+        </w:rPr>
+      </w:r>
+    </w:p>
+    <w:p>
+      <w:pPr>
+        <w:pStyle w:val="Normal"/>
+        <w:bidi w:val="0"/>
+        <w:spacing w:lineRule="atLeast" w:line="285"/>
+        <w:ind w:hanging="0" w:start="0" w:end="0"/>
+        <w:jc w:val="start"/>
+        <w:rPr>
+          <w:rFonts w:ascii="Droid Sans Mono;monospace;monospace" w:hAnsi="Droid Sans Mono;monospace;monospace"/>
+          <w:b w:val="false"/>
+          <w:color w:val="auto"/>
+          <w:sz w:val="21"/>
+          <w:highlight w:val="none"/>
+          <w:shd w:fill="auto" w:val="clear"/>
+        </w:rPr>
+      </w:pPr>
+      <w:r>
+        <w:rPr>
+          <w:rFonts w:ascii="Droid Sans Mono;monospace;monospace" w:hAnsi="Droid Sans Mono;monospace;monospace"/>
+          <w:b w:val="false"/>
+          <w:color w:val="000000"/>
+          <w:sz w:val="21"/>
+          <w:shd w:fill="auto" w:val="clear"/>
+        </w:rPr>
+        <w:t>// Переопределение метода вывода дополнительной информации</w:t>
+      </w:r>
+    </w:p>
+    <w:p>
+      <w:pPr>
+        <w:pStyle w:val="Normal"/>
+        <w:bidi w:val="0"/>
+        <w:spacing w:lineRule="atLeast" w:line="285"/>
+        <w:ind w:hanging="0" w:start="0" w:end="0"/>
+        <w:jc w:val="start"/>
+        <w:rPr>
+          <w:rFonts w:ascii="Droid Sans Mono;monospace;monospace" w:hAnsi="Droid Sans Mono;monospace;monospace"/>
+          <w:b w:val="false"/>
+          <w:color w:val="auto"/>
+          <w:sz w:val="21"/>
+          <w:highlight w:val="none"/>
+          <w:shd w:fill="auto" w:val="clear"/>
+        </w:rPr>
+      </w:pPr>
+      <w:r>
+        <w:rPr>
+          <w:rFonts w:ascii="Droid Sans Mono;monospace;monospace" w:hAnsi="Droid Sans Mono;monospace;monospace"/>
+          <w:b w:val="false"/>
+          <w:color w:val="000000"/>
+          <w:sz w:val="21"/>
+          <w:shd w:fill="auto" w:val="clear"/>
+        </w:rPr>
+        <w:t>void info() const override</w:t>
+      </w:r>
+    </w:p>
+    <w:p>
+      <w:pPr>
+        <w:pStyle w:val="Normal"/>
+        <w:bidi w:val="0"/>
+        <w:spacing w:lineRule="atLeast" w:line="285"/>
+        <w:ind w:hanging="0" w:start="0" w:end="0"/>
+        <w:jc w:val="start"/>
+        <w:rPr>
+          <w:rFonts w:ascii="Droid Sans Mono;monospace;monospace" w:hAnsi="Droid Sans Mono;monospace;monospace"/>
+          <w:b w:val="false"/>
+          <w:color w:val="auto"/>
+          <w:sz w:val="21"/>
+          <w:highlight w:val="none"/>
+          <w:shd w:fill="auto" w:val="clear"/>
+        </w:rPr>
+      </w:pPr>
+      <w:r>
+        <w:rPr>
+          <w:rFonts w:ascii="Droid Sans Mono;monospace;monospace" w:hAnsi="Droid Sans Mono;monospace;monospace"/>
+          <w:b w:val="false"/>
+          <w:color w:val="000000"/>
+          <w:sz w:val="21"/>
+          <w:shd w:fill="auto" w:val="clear"/>
+        </w:rPr>
+        <w:t>{</w:t>
+      </w:r>
+    </w:p>
+    <w:p>
+      <w:pPr>
+        <w:pStyle w:val="Normal"/>
+        <w:bidi w:val="0"/>
+        <w:spacing w:lineRule="atLeast" w:line="285"/>
+        <w:jc w:val="start"/>
+        <w:rPr>
+          <w:color w:val="auto"/>
+          <w:highlight w:val="none"/>
+          <w:shd w:fill="auto" w:val="clear"/>
+        </w:rPr>
+      </w:pPr>
+      <w:r>
+        <w:rPr>
+          <w:color w:val="000000"/>
+          <w:shd w:fill="auto" w:val="clear"/>
+        </w:rPr>
+      </w:r>
+    </w:p>
+    <w:p>
+      <w:pPr>
+        <w:pStyle w:val="Normal"/>
+        <w:bidi w:val="0"/>
+        <w:spacing w:lineRule="atLeast" w:line="285"/>
+        <w:ind w:hanging="0" w:start="0" w:end="0"/>
+        <w:jc w:val="start"/>
+        <w:rPr>
+          <w:rFonts w:ascii="Droid Sans Mono;monospace;monospace" w:hAnsi="Droid Sans Mono;monospace;monospace"/>
+          <w:b w:val="false"/>
+          <w:color w:val="auto"/>
+          <w:sz w:val="21"/>
+          <w:highlight w:val="none"/>
+          <w:shd w:fill="auto" w:val="clear"/>
+        </w:rPr>
+      </w:pPr>
+      <w:r>
+        <w:rPr>
+          <w:rFonts w:ascii="Droid Sans Mono;monospace;monospace" w:hAnsi="Droid Sans Mono;monospace;monospace"/>
+          <w:b w:val="false"/>
+          <w:color w:val="000000"/>
+          <w:sz w:val="21"/>
+          <w:shd w:fill="auto" w:val="clear"/>
+        </w:rPr>
+        <w:t>Product::info();</w:t>
+      </w:r>
+    </w:p>
+    <w:p>
+      <w:pPr>
+        <w:pStyle w:val="Normal"/>
+        <w:bidi w:val="0"/>
+        <w:spacing w:lineRule="atLeast" w:line="285"/>
+        <w:ind w:hanging="0" w:start="0" w:end="0"/>
+        <w:jc w:val="start"/>
+        <w:rPr>
+          <w:rFonts w:ascii="Droid Sans Mono;monospace;monospace" w:hAnsi="Droid Sans Mono;monospace;monospace"/>
+          <w:b w:val="false"/>
+          <w:color w:val="auto"/>
+          <w:sz w:val="21"/>
+          <w:highlight w:val="none"/>
+          <w:shd w:fill="auto" w:val="clear"/>
+        </w:rPr>
+      </w:pPr>
+      <w:r>
+        <w:rPr>
+          <w:rFonts w:ascii="Droid Sans Mono;monospace;monospace" w:hAnsi="Droid Sans Mono;monospace;monospace"/>
+          <w:b w:val="false"/>
+          <w:color w:val="000000"/>
+          <w:sz w:val="21"/>
+          <w:shd w:fill="auto" w:val="clear"/>
+        </w:rPr>
+        <w:t>// Product&lt;T&gt;::info();</w:t>
+      </w:r>
+    </w:p>
+    <w:p>
+      <w:pPr>
+        <w:pStyle w:val="Normal"/>
+        <w:bidi w:val="0"/>
+        <w:spacing w:lineRule="atLeast" w:line="285"/>
+        <w:jc w:val="start"/>
+        <w:rPr>
+          <w:color w:val="auto"/>
+          <w:highlight w:val="none"/>
+          <w:shd w:fill="auto" w:val="clear"/>
+        </w:rPr>
+      </w:pPr>
+      <w:r>
+        <w:rPr>
+          <w:color w:val="000000"/>
+          <w:shd w:fill="auto" w:val="clear"/>
+        </w:rPr>
+      </w:r>
+    </w:p>
+    <w:p>
+      <w:pPr>
+        <w:pStyle w:val="Normal"/>
+        <w:bidi w:val="0"/>
+        <w:spacing w:lineRule="atLeast" w:line="285"/>
+        <w:ind w:hanging="0" w:start="0" w:end="0"/>
+        <w:jc w:val="start"/>
+        <w:rPr>
+          <w:rFonts w:ascii="Droid Sans Mono;monospace;monospace" w:hAnsi="Droid Sans Mono;monospace;monospace"/>
+          <w:b w:val="false"/>
+          <w:color w:val="auto"/>
+          <w:sz w:val="21"/>
+          <w:highlight w:val="none"/>
+          <w:shd w:fill="auto" w:val="clear"/>
+        </w:rPr>
+      </w:pPr>
+      <w:r>
+        <w:rPr>
+          <w:rFonts w:ascii="Droid Sans Mono;monospace;monospace" w:hAnsi="Droid Sans Mono;monospace;monospace"/>
+          <w:b w:val="false"/>
+          <w:color w:val="000000"/>
+          <w:sz w:val="21"/>
+          <w:shd w:fill="auto" w:val="clear"/>
+        </w:rPr>
+        <w:t>cout &lt;&lt; "Тип холодильника: " &lt;&lt; type &lt;&lt; "\n";</w:t>
+      </w:r>
+    </w:p>
+    <w:p>
+      <w:pPr>
+        <w:pStyle w:val="Normal"/>
+        <w:bidi w:val="0"/>
+        <w:spacing w:lineRule="atLeast" w:line="285"/>
+        <w:ind w:hanging="0" w:start="0" w:end="0"/>
+        <w:jc w:val="start"/>
+        <w:rPr>
+          <w:rFonts w:ascii="Droid Sans Mono;monospace;monospace" w:hAnsi="Droid Sans Mono;monospace;monospace"/>
+          <w:b w:val="false"/>
+          <w:color w:val="auto"/>
+          <w:sz w:val="21"/>
+          <w:highlight w:val="none"/>
+          <w:shd w:fill="auto" w:val="clear"/>
+        </w:rPr>
+      </w:pPr>
+      <w:r>
+        <w:rPr>
+          <w:rFonts w:ascii="Droid Sans Mono;monospace;monospace" w:hAnsi="Droid Sans Mono;monospace;monospace"/>
+          <w:b w:val="false"/>
+          <w:color w:val="000000"/>
+          <w:sz w:val="21"/>
+          <w:shd w:fill="auto" w:val="clear"/>
+        </w:rPr>
+        <w:t>cout &lt;&lt; "Объём упаковки холодильника на складе: " &lt;&lt; *volume &lt;&lt; " куб.см" &lt;&lt; "\n\n";</w:t>
+      </w:r>
+    </w:p>
+    <w:p>
+      <w:pPr>
+        <w:pStyle w:val="Normal"/>
+        <w:bidi w:val="0"/>
+        <w:spacing w:lineRule="atLeast" w:line="285"/>
+        <w:ind w:hanging="0" w:start="0" w:end="0"/>
+        <w:jc w:val="start"/>
+        <w:rPr>
+          <w:rFonts w:ascii="Droid Sans Mono;monospace;monospace" w:hAnsi="Droid Sans Mono;monospace;monospace"/>
+          <w:b w:val="false"/>
+          <w:color w:val="auto"/>
+          <w:sz w:val="21"/>
+          <w:highlight w:val="none"/>
+          <w:shd w:fill="auto" w:val="clear"/>
+        </w:rPr>
+      </w:pPr>
+      <w:r>
+        <w:rPr>
+          <w:rFonts w:ascii="Droid Sans Mono;monospace;monospace" w:hAnsi="Droid Sans Mono;monospace;monospace"/>
+          <w:b w:val="false"/>
+          <w:color w:val="000000"/>
+          <w:sz w:val="21"/>
+          <w:shd w:fill="auto" w:val="clear"/>
+        </w:rPr>
+        <w:t>}</w:t>
+      </w:r>
+    </w:p>
+    <w:p>
+      <w:pPr>
+        <w:pStyle w:val="Normal"/>
+        <w:bidi w:val="0"/>
+        <w:spacing w:lineRule="atLeast" w:line="285"/>
+        <w:ind w:hanging="0" w:start="0" w:end="0"/>
+        <w:jc w:val="start"/>
+        <w:rPr>
+          <w:rFonts w:ascii="Droid Sans Mono;monospace;monospace" w:hAnsi="Droid Sans Mono;monospace;monospace"/>
+          <w:b w:val="false"/>
+          <w:color w:val="auto"/>
+          <w:sz w:val="21"/>
+          <w:highlight w:val="none"/>
+          <w:shd w:fill="auto" w:val="clear"/>
+        </w:rPr>
+      </w:pPr>
+      <w:r>
+        <w:rPr>
+          <w:rFonts w:ascii="Droid Sans Mono;monospace;monospace" w:hAnsi="Droid Sans Mono;monospace;monospace"/>
+          <w:b w:val="false"/>
+          <w:color w:val="000000"/>
+          <w:sz w:val="21"/>
+          <w:shd w:fill="auto" w:val="clear"/>
+        </w:rPr>
+        <w:t>};</w:t>
+      </w:r>
+    </w:p>
+    <w:p>
+      <w:pPr>
+        <w:pStyle w:val="Normal"/>
+        <w:bidi w:val="0"/>
+        <w:spacing w:lineRule="atLeast" w:line="285"/>
+        <w:jc w:val="start"/>
+        <w:rPr>
+          <w:color w:val="auto"/>
+          <w:highlight w:val="none"/>
+          <w:shd w:fill="auto" w:val="clear"/>
+        </w:rPr>
+      </w:pPr>
+      <w:r>
+        <w:rPr>
+          <w:color w:val="000000"/>
+          <w:shd w:fill="auto" w:val="clear"/>
+        </w:rPr>
+      </w:r>
+    </w:p>
+    <w:p>
+      <w:pPr>
+        <w:pStyle w:val="Normal"/>
+        <w:bidi w:val="0"/>
+        <w:spacing w:lineRule="atLeast" w:line="285"/>
+        <w:ind w:hanging="0" w:start="0" w:end="0"/>
+        <w:jc w:val="start"/>
+        <w:rPr>
+          <w:rFonts w:ascii="Droid Sans Mono;monospace;monospace" w:hAnsi="Droid Sans Mono;monospace;monospace"/>
+          <w:b w:val="false"/>
+          <w:color w:val="auto"/>
+          <w:sz w:val="21"/>
+          <w:highlight w:val="none"/>
+          <w:shd w:fill="auto" w:val="clear"/>
+        </w:rPr>
+      </w:pPr>
+      <w:r>
+        <w:rPr>
+          <w:rFonts w:ascii="Droid Sans Mono;monospace;monospace" w:hAnsi="Droid Sans Mono;monospace;monospace"/>
+          <w:b w:val="false"/>
+          <w:color w:val="000000"/>
+          <w:sz w:val="21"/>
+          <w:shd w:fill="auto" w:val="clear"/>
+        </w:rPr>
+        <w:t>// Дочерний класс Kettle</w:t>
+      </w:r>
+    </w:p>
+    <w:p>
+      <w:pPr>
+        <w:pStyle w:val="Normal"/>
+        <w:bidi w:val="0"/>
+        <w:spacing w:lineRule="atLeast" w:line="285"/>
+        <w:ind w:hanging="0" w:start="0" w:end="0"/>
+        <w:jc w:val="start"/>
+        <w:rPr>
+          <w:rFonts w:ascii="Droid Sans Mono;monospace;monospace" w:hAnsi="Droid Sans Mono;monospace;monospace"/>
+          <w:b w:val="false"/>
+          <w:color w:val="auto"/>
+          <w:sz w:val="21"/>
+          <w:highlight w:val="none"/>
+          <w:shd w:fill="auto" w:val="clear"/>
+        </w:rPr>
+      </w:pPr>
+      <w:r>
+        <w:rPr>
+          <w:rFonts w:ascii="Droid Sans Mono;monospace;monospace" w:hAnsi="Droid Sans Mono;monospace;monospace"/>
+          <w:b w:val="false"/>
+          <w:color w:val="000000"/>
+          <w:sz w:val="21"/>
+          <w:shd w:fill="auto" w:val="clear"/>
+        </w:rPr>
+        <w:t>// template &lt;typename T&gt;</w:t>
+      </w:r>
+    </w:p>
+    <w:p>
+      <w:pPr>
+        <w:pStyle w:val="Normal"/>
+        <w:bidi w:val="0"/>
+        <w:spacing w:lineRule="atLeast" w:line="285"/>
+        <w:jc w:val="start"/>
+        <w:rPr>
+          <w:color w:val="auto"/>
+          <w:highlight w:val="none"/>
+          <w:shd w:fill="auto" w:val="clear"/>
+        </w:rPr>
+      </w:pPr>
+      <w:r>
+        <w:rPr>
+          <w:color w:val="000000"/>
+          <w:shd w:fill="auto" w:val="clear"/>
+        </w:rPr>
+      </w:r>
+    </w:p>
+    <w:p>
+      <w:pPr>
+        <w:pStyle w:val="Normal"/>
+        <w:bidi w:val="0"/>
+        <w:spacing w:lineRule="atLeast" w:line="285"/>
+        <w:ind w:hanging="0" w:start="0" w:end="0"/>
+        <w:jc w:val="start"/>
+        <w:rPr>
+          <w:rFonts w:ascii="Droid Sans Mono;monospace;monospace" w:hAnsi="Droid Sans Mono;monospace;monospace"/>
+          <w:b w:val="false"/>
+          <w:color w:val="auto"/>
+          <w:sz w:val="21"/>
+          <w:highlight w:val="none"/>
+          <w:shd w:fill="auto" w:val="clear"/>
+        </w:rPr>
+      </w:pPr>
+      <w:r>
+        <w:rPr>
+          <w:rFonts w:ascii="Droid Sans Mono;monospace;monospace" w:hAnsi="Droid Sans Mono;monospace;monospace"/>
+          <w:b w:val="false"/>
+          <w:color w:val="000000"/>
+          <w:sz w:val="21"/>
+          <w:shd w:fill="auto" w:val="clear"/>
+        </w:rPr>
+        <w:t>// class Kettle : public Product&lt;T&gt;</w:t>
+      </w:r>
+    </w:p>
+    <w:p>
+      <w:pPr>
+        <w:pStyle w:val="Normal"/>
+        <w:bidi w:val="0"/>
+        <w:spacing w:lineRule="atLeast" w:line="285"/>
+        <w:ind w:hanging="0" w:start="0" w:end="0"/>
+        <w:jc w:val="start"/>
+        <w:rPr>
+          <w:rFonts w:ascii="Droid Sans Mono;monospace;monospace" w:hAnsi="Droid Sans Mono;monospace;monospace"/>
+          <w:b w:val="false"/>
+          <w:color w:val="auto"/>
+          <w:sz w:val="21"/>
+          <w:highlight w:val="none"/>
+          <w:shd w:fill="auto" w:val="clear"/>
+        </w:rPr>
+      </w:pPr>
+      <w:r>
+        <w:rPr>
+          <w:rFonts w:ascii="Droid Sans Mono;monospace;monospace" w:hAnsi="Droid Sans Mono;monospace;monospace"/>
+          <w:b w:val="false"/>
+          <w:color w:val="000000"/>
+          <w:sz w:val="21"/>
+          <w:shd w:fill="auto" w:val="clear"/>
+        </w:rPr>
+        <w:t>class Kettle : public Product</w:t>
+      </w:r>
+    </w:p>
+    <w:p>
+      <w:pPr>
+        <w:pStyle w:val="Normal"/>
+        <w:bidi w:val="0"/>
+        <w:spacing w:lineRule="atLeast" w:line="285"/>
+        <w:jc w:val="start"/>
+        <w:rPr>
+          <w:color w:val="auto"/>
+          <w:highlight w:val="none"/>
+          <w:shd w:fill="auto" w:val="clear"/>
+        </w:rPr>
+      </w:pPr>
+      <w:r>
+        <w:rPr>
+          <w:color w:val="000000"/>
+          <w:shd w:fill="auto" w:val="clear"/>
+        </w:rPr>
+      </w:r>
+    </w:p>
+    <w:p>
+      <w:pPr>
+        <w:pStyle w:val="Normal"/>
+        <w:bidi w:val="0"/>
+        <w:spacing w:lineRule="atLeast" w:line="285"/>
+        <w:ind w:hanging="0" w:start="0" w:end="0"/>
+        <w:jc w:val="start"/>
+        <w:rPr>
+          <w:rFonts w:ascii="Droid Sans Mono;monospace;monospace" w:hAnsi="Droid Sans Mono;monospace;monospace"/>
+          <w:b w:val="false"/>
+          <w:color w:val="auto"/>
+          <w:sz w:val="21"/>
+          <w:highlight w:val="none"/>
+          <w:shd w:fill="auto" w:val="clear"/>
+        </w:rPr>
+      </w:pPr>
+      <w:r>
+        <w:rPr>
+          <w:rFonts w:ascii="Droid Sans Mono;monospace;monospace" w:hAnsi="Droid Sans Mono;monospace;monospace"/>
+          <w:b w:val="false"/>
+          <w:color w:val="000000"/>
+          <w:sz w:val="21"/>
+          <w:shd w:fill="auto" w:val="clear"/>
+        </w:rPr>
+        <w:t>{</w:t>
+      </w:r>
+    </w:p>
+    <w:p>
+      <w:pPr>
+        <w:pStyle w:val="Normal"/>
+        <w:bidi w:val="0"/>
+        <w:spacing w:lineRule="atLeast" w:line="285"/>
+        <w:jc w:val="start"/>
+        <w:rPr>
+          <w:color w:val="auto"/>
+          <w:highlight w:val="none"/>
+          <w:shd w:fill="auto" w:val="clear"/>
+        </w:rPr>
+      </w:pPr>
+      <w:r>
+        <w:rPr>
+          <w:color w:val="000000"/>
+          <w:shd w:fill="auto" w:val="clear"/>
+        </w:rPr>
+      </w:r>
+    </w:p>
+    <w:p>
+      <w:pPr>
+        <w:pStyle w:val="Normal"/>
+        <w:bidi w:val="0"/>
+        <w:spacing w:lineRule="atLeast" w:line="285"/>
+        <w:ind w:hanging="0" w:start="0" w:end="0"/>
+        <w:jc w:val="start"/>
+        <w:rPr>
+          <w:rFonts w:ascii="Droid Sans Mono;monospace;monospace" w:hAnsi="Droid Sans Mono;monospace;monospace"/>
+          <w:b w:val="false"/>
+          <w:color w:val="auto"/>
+          <w:sz w:val="21"/>
+          <w:highlight w:val="none"/>
+          <w:shd w:fill="auto" w:val="clear"/>
+        </w:rPr>
+      </w:pPr>
+      <w:r>
+        <w:rPr>
+          <w:rFonts w:ascii="Droid Sans Mono;monospace;monospace" w:hAnsi="Droid Sans Mono;monospace;monospace"/>
+          <w:b w:val="false"/>
+          <w:color w:val="000000"/>
+          <w:sz w:val="21"/>
+          <w:shd w:fill="auto" w:val="clear"/>
+        </w:rPr>
+        <w:t>private:</w:t>
+      </w:r>
+    </w:p>
+    <w:p>
+      <w:pPr>
+        <w:pStyle w:val="Normal"/>
+        <w:bidi w:val="0"/>
+        <w:spacing w:lineRule="atLeast" w:line="285"/>
+        <w:ind w:hanging="0" w:start="0" w:end="0"/>
+        <w:jc w:val="start"/>
+        <w:rPr>
+          <w:rFonts w:ascii="Droid Sans Mono;monospace;monospace" w:hAnsi="Droid Sans Mono;monospace;monospace"/>
+          <w:b w:val="false"/>
+          <w:color w:val="auto"/>
+          <w:sz w:val="21"/>
+          <w:highlight w:val="none"/>
+          <w:shd w:fill="auto" w:val="clear"/>
+        </w:rPr>
+      </w:pPr>
+      <w:r>
+        <w:rPr>
+          <w:rFonts w:ascii="Droid Sans Mono;monospace;monospace" w:hAnsi="Droid Sans Mono;monospace;monospace"/>
+          <w:b w:val="false"/>
+          <w:color w:val="000000"/>
+          <w:sz w:val="21"/>
+          <w:shd w:fill="auto" w:val="clear"/>
+        </w:rPr>
+        <w:t>string type;</w:t>
+      </w:r>
+    </w:p>
+    <w:p>
+      <w:pPr>
+        <w:pStyle w:val="Normal"/>
+        <w:bidi w:val="0"/>
+        <w:spacing w:lineRule="atLeast" w:line="285"/>
+        <w:ind w:hanging="0" w:start="0" w:end="0"/>
+        <w:jc w:val="start"/>
+        <w:rPr>
+          <w:rFonts w:ascii="Droid Sans Mono;monospace;monospace" w:hAnsi="Droid Sans Mono;monospace;monospace"/>
+          <w:b w:val="false"/>
+          <w:color w:val="auto"/>
+          <w:sz w:val="21"/>
+          <w:highlight w:val="none"/>
+          <w:shd w:fill="auto" w:val="clear"/>
+        </w:rPr>
+      </w:pPr>
+      <w:r>
+        <w:rPr>
+          <w:rFonts w:ascii="Droid Sans Mono;monospace;monospace" w:hAnsi="Droid Sans Mono;monospace;monospace"/>
+          <w:b w:val="false"/>
+          <w:color w:val="000000"/>
+          <w:sz w:val="21"/>
+          <w:shd w:fill="auto" w:val="clear"/>
+        </w:rPr>
+        <w:t>int *volume;</w:t>
+      </w:r>
+    </w:p>
+    <w:p>
+      <w:pPr>
+        <w:pStyle w:val="Normal"/>
+        <w:bidi w:val="0"/>
+        <w:spacing w:lineRule="atLeast" w:line="285"/>
+        <w:jc w:val="start"/>
+        <w:rPr>
+          <w:color w:val="auto"/>
+          <w:highlight w:val="none"/>
+          <w:shd w:fill="auto" w:val="clear"/>
+        </w:rPr>
+      </w:pPr>
+      <w:r>
+        <w:rPr>
+          <w:color w:val="000000"/>
+          <w:shd w:fill="auto" w:val="clear"/>
+        </w:rPr>
+      </w:r>
+    </w:p>
+    <w:p>
+      <w:pPr>
+        <w:pStyle w:val="Normal"/>
+        <w:bidi w:val="0"/>
+        <w:spacing w:lineRule="atLeast" w:line="285"/>
+        <w:ind w:hanging="0" w:start="0" w:end="0"/>
+        <w:jc w:val="start"/>
+        <w:rPr>
+          <w:rFonts w:ascii="Droid Sans Mono;monospace;monospace" w:hAnsi="Droid Sans Mono;monospace;monospace"/>
+          <w:b w:val="false"/>
+          <w:color w:val="auto"/>
+          <w:sz w:val="21"/>
+          <w:highlight w:val="none"/>
+          <w:shd w:fill="auto" w:val="clear"/>
+        </w:rPr>
+      </w:pPr>
+      <w:r>
+        <w:rPr>
+          <w:rFonts w:ascii="Droid Sans Mono;monospace;monospace" w:hAnsi="Droid Sans Mono;monospace;monospace"/>
+          <w:b w:val="false"/>
+          <w:color w:val="000000"/>
+          <w:sz w:val="21"/>
+          <w:shd w:fill="auto" w:val="clear"/>
+        </w:rPr>
+        <w:t>public:</w:t>
+      </w:r>
+    </w:p>
+    <w:p>
+      <w:pPr>
+        <w:pStyle w:val="Normal"/>
+        <w:bidi w:val="0"/>
+        <w:spacing w:lineRule="atLeast" w:line="285"/>
+        <w:ind w:hanging="0" w:start="0" w:end="0"/>
+        <w:jc w:val="start"/>
+        <w:rPr>
+          <w:rFonts w:ascii="Droid Sans Mono;monospace;monospace" w:hAnsi="Droid Sans Mono;monospace;monospace"/>
+          <w:b w:val="false"/>
+          <w:color w:val="auto"/>
+          <w:sz w:val="21"/>
+          <w:highlight w:val="none"/>
+          <w:shd w:fill="auto" w:val="clear"/>
+        </w:rPr>
+      </w:pPr>
+      <w:r>
+        <w:rPr>
+          <w:rFonts w:ascii="Droid Sans Mono;monospace;monospace" w:hAnsi="Droid Sans Mono;monospace;monospace"/>
+          <w:b w:val="false"/>
+          <w:color w:val="000000"/>
+          <w:sz w:val="21"/>
+          <w:shd w:fill="auto" w:val="clear"/>
+        </w:rPr>
+        <w:t>Kettle(const string &amp;name, double price, int quantity, const string &amp;type) : Product(name, price, quantity)</w:t>
+      </w:r>
+    </w:p>
+    <w:p>
+      <w:pPr>
+        <w:pStyle w:val="Normal"/>
+        <w:bidi w:val="0"/>
+        <w:spacing w:lineRule="atLeast" w:line="285"/>
+        <w:jc w:val="start"/>
+        <w:rPr>
+          <w:color w:val="auto"/>
+          <w:highlight w:val="none"/>
+          <w:shd w:fill="auto" w:val="clear"/>
+        </w:rPr>
+      </w:pPr>
+      <w:r>
+        <w:rPr>
+          <w:color w:val="000000"/>
+          <w:shd w:fill="auto" w:val="clear"/>
+        </w:rPr>
+      </w:r>
+    </w:p>
+    <w:p>
+      <w:pPr>
+        <w:pStyle w:val="Normal"/>
+        <w:bidi w:val="0"/>
+        <w:spacing w:lineRule="atLeast" w:line="285"/>
+        <w:ind w:hanging="0" w:start="0" w:end="0"/>
+        <w:jc w:val="start"/>
+        <w:rPr>
+          <w:rFonts w:ascii="Droid Sans Mono;monospace;monospace" w:hAnsi="Droid Sans Mono;monospace;monospace"/>
+          <w:b w:val="false"/>
+          <w:color w:val="auto"/>
+          <w:sz w:val="21"/>
+          <w:highlight w:val="none"/>
+          <w:shd w:fill="auto" w:val="clear"/>
+        </w:rPr>
+      </w:pPr>
+      <w:r>
+        <w:rPr>
+          <w:rFonts w:ascii="Droid Sans Mono;monospace;monospace" w:hAnsi="Droid Sans Mono;monospace;monospace"/>
+          <w:b w:val="false"/>
+          <w:color w:val="000000"/>
+          <w:sz w:val="21"/>
+          <w:shd w:fill="auto" w:val="clear"/>
+        </w:rPr>
+        <w:t>// Kettle(const string &amp;name, T price, int quantity, const string &amp;type) : Product&lt;T&gt;(name, price, quantity)</w:t>
+      </w:r>
+    </w:p>
+    <w:p>
+      <w:pPr>
+        <w:pStyle w:val="Normal"/>
+        <w:bidi w:val="0"/>
+        <w:spacing w:lineRule="atLeast" w:line="285"/>
+        <w:ind w:hanging="0" w:start="0" w:end="0"/>
+        <w:jc w:val="start"/>
+        <w:rPr>
+          <w:rFonts w:ascii="Droid Sans Mono;monospace;monospace" w:hAnsi="Droid Sans Mono;monospace;monospace"/>
+          <w:b w:val="false"/>
+          <w:color w:val="auto"/>
+          <w:sz w:val="21"/>
+          <w:highlight w:val="none"/>
+          <w:shd w:fill="auto" w:val="clear"/>
+        </w:rPr>
+      </w:pPr>
+      <w:r>
+        <w:rPr>
+          <w:rFonts w:ascii="Droid Sans Mono;monospace;monospace" w:hAnsi="Droid Sans Mono;monospace;monospace"/>
+          <w:b w:val="false"/>
+          <w:color w:val="000000"/>
+          <w:sz w:val="21"/>
+          <w:shd w:fill="auto" w:val="clear"/>
+        </w:rPr>
+        <w:t>{</w:t>
+      </w:r>
+    </w:p>
+    <w:p>
+      <w:pPr>
+        <w:pStyle w:val="Normal"/>
+        <w:bidi w:val="0"/>
+        <w:spacing w:lineRule="atLeast" w:line="285"/>
+        <w:ind w:hanging="0" w:start="0" w:end="0"/>
+        <w:jc w:val="start"/>
+        <w:rPr>
+          <w:rFonts w:ascii="Droid Sans Mono;monospace;monospace" w:hAnsi="Droid Sans Mono;monospace;monospace"/>
+          <w:b w:val="false"/>
+          <w:color w:val="auto"/>
+          <w:sz w:val="21"/>
+          <w:highlight w:val="none"/>
+          <w:shd w:fill="auto" w:val="clear"/>
+        </w:rPr>
+      </w:pPr>
+      <w:r>
+        <w:rPr>
+          <w:rFonts w:ascii="Droid Sans Mono;monospace;monospace" w:hAnsi="Droid Sans Mono;monospace;monospace"/>
+          <w:b w:val="false"/>
+          <w:color w:val="000000"/>
+          <w:sz w:val="21"/>
+          <w:shd w:fill="auto" w:val="clear"/>
+        </w:rPr>
+        <w:t>this-&gt;type = type;</w:t>
+      </w:r>
+    </w:p>
+    <w:p>
+      <w:pPr>
+        <w:pStyle w:val="Normal"/>
+        <w:bidi w:val="0"/>
+        <w:spacing w:lineRule="atLeast" w:line="285"/>
+        <w:ind w:hanging="0" w:start="0" w:end="0"/>
+        <w:jc w:val="start"/>
+        <w:rPr>
+          <w:rFonts w:ascii="Droid Sans Mono;monospace;monospace" w:hAnsi="Droid Sans Mono;monospace;monospace"/>
+          <w:b w:val="false"/>
+          <w:color w:val="auto"/>
+          <w:sz w:val="21"/>
+          <w:highlight w:val="none"/>
+          <w:shd w:fill="auto" w:val="clear"/>
+        </w:rPr>
+      </w:pPr>
+      <w:r>
+        <w:rPr>
+          <w:rFonts w:ascii="Droid Sans Mono;monospace;monospace" w:hAnsi="Droid Sans Mono;monospace;monospace"/>
+          <w:b w:val="false"/>
+          <w:color w:val="000000"/>
+          <w:sz w:val="21"/>
+          <w:shd w:fill="auto" w:val="clear"/>
+        </w:rPr>
+        <w:t>volume = new int(100);</w:t>
+      </w:r>
+    </w:p>
+    <w:p>
+      <w:pPr>
+        <w:pStyle w:val="Normal"/>
+        <w:bidi w:val="0"/>
+        <w:spacing w:lineRule="atLeast" w:line="285"/>
+        <w:jc w:val="start"/>
+        <w:rPr>
+          <w:color w:val="auto"/>
+          <w:highlight w:val="none"/>
+          <w:shd w:fill="auto" w:val="clear"/>
+        </w:rPr>
+      </w:pPr>
+      <w:r>
+        <w:rPr>
+          <w:color w:val="000000"/>
+          <w:shd w:fill="auto" w:val="clear"/>
+        </w:rPr>
+      </w:r>
+    </w:p>
+    <w:p>
+      <w:pPr>
+        <w:pStyle w:val="Normal"/>
+        <w:bidi w:val="0"/>
+        <w:spacing w:lineRule="atLeast" w:line="285"/>
+        <w:ind w:hanging="0" w:start="0" w:end="0"/>
+        <w:jc w:val="start"/>
+        <w:rPr>
+          <w:rFonts w:ascii="Droid Sans Mono;monospace;monospace" w:hAnsi="Droid Sans Mono;monospace;monospace"/>
+          <w:b w:val="false"/>
+          <w:color w:val="auto"/>
+          <w:sz w:val="21"/>
+          <w:highlight w:val="none"/>
+          <w:shd w:fill="auto" w:val="clear"/>
+        </w:rPr>
+      </w:pPr>
+      <w:r>
+        <w:rPr>
+          <w:rFonts w:ascii="Droid Sans Mono;monospace;monospace" w:hAnsi="Droid Sans Mono;monospace;monospace"/>
+          <w:b w:val="false"/>
+          <w:color w:val="000000"/>
+          <w:sz w:val="21"/>
+          <w:shd w:fill="auto" w:val="clear"/>
+        </w:rPr>
+        <w:t>cout &lt;&lt; "Конструктор Kettle()\n";</w:t>
+      </w:r>
+    </w:p>
+    <w:p>
+      <w:pPr>
+        <w:pStyle w:val="Normal"/>
+        <w:bidi w:val="0"/>
+        <w:spacing w:lineRule="atLeast" w:line="285"/>
+        <w:ind w:hanging="0" w:start="0" w:end="0"/>
+        <w:jc w:val="start"/>
+        <w:rPr>
+          <w:rFonts w:ascii="Droid Sans Mono;monospace;monospace" w:hAnsi="Droid Sans Mono;monospace;monospace"/>
+          <w:b w:val="false"/>
+          <w:color w:val="auto"/>
+          <w:sz w:val="21"/>
+          <w:highlight w:val="none"/>
+          <w:shd w:fill="auto" w:val="clear"/>
+        </w:rPr>
+      </w:pPr>
+      <w:r>
+        <w:rPr>
+          <w:rFonts w:ascii="Droid Sans Mono;monospace;monospace" w:hAnsi="Droid Sans Mono;monospace;monospace"/>
+          <w:b w:val="false"/>
+          <w:color w:val="000000"/>
+          <w:sz w:val="21"/>
+          <w:shd w:fill="auto" w:val="clear"/>
+        </w:rPr>
+        <w:t>}</w:t>
+      </w:r>
+    </w:p>
+    <w:p>
+      <w:pPr>
+        <w:pStyle w:val="Normal"/>
+        <w:bidi w:val="0"/>
+        <w:spacing w:lineRule="atLeast" w:line="285"/>
+        <w:jc w:val="start"/>
+        <w:rPr>
+          <w:color w:val="auto"/>
+          <w:highlight w:val="none"/>
+          <w:shd w:fill="auto" w:val="clear"/>
+        </w:rPr>
+      </w:pPr>
+      <w:r>
+        <w:rPr>
+          <w:color w:val="000000"/>
+          <w:shd w:fill="auto" w:val="clear"/>
+        </w:rPr>
+      </w:r>
+    </w:p>
+    <w:p>
+      <w:pPr>
+        <w:pStyle w:val="Normal"/>
+        <w:bidi w:val="0"/>
+        <w:spacing w:lineRule="atLeast" w:line="285"/>
+        <w:ind w:hanging="0" w:start="0" w:end="0"/>
+        <w:jc w:val="start"/>
+        <w:rPr>
+          <w:rFonts w:ascii="Droid Sans Mono;monospace;monospace" w:hAnsi="Droid Sans Mono;monospace;monospace"/>
+          <w:b w:val="false"/>
+          <w:color w:val="auto"/>
+          <w:sz w:val="21"/>
+          <w:highlight w:val="none"/>
+          <w:shd w:fill="auto" w:val="clear"/>
+        </w:rPr>
+      </w:pPr>
+      <w:r>
+        <w:rPr>
+          <w:rFonts w:ascii="Droid Sans Mono;monospace;monospace" w:hAnsi="Droid Sans Mono;monospace;monospace"/>
+          <w:b w:val="false"/>
+          <w:color w:val="000000"/>
+          <w:sz w:val="21"/>
+          <w:shd w:fill="auto" w:val="clear"/>
+        </w:rPr>
+        <w:t>virtual ~Kettle()</w:t>
+      </w:r>
+    </w:p>
+    <w:p>
+      <w:pPr>
+        <w:pStyle w:val="Normal"/>
+        <w:bidi w:val="0"/>
+        <w:spacing w:lineRule="atLeast" w:line="285"/>
+        <w:ind w:hanging="0" w:start="0" w:end="0"/>
+        <w:jc w:val="start"/>
+        <w:rPr>
+          <w:rFonts w:ascii="Droid Sans Mono;monospace;monospace" w:hAnsi="Droid Sans Mono;monospace;monospace"/>
+          <w:b w:val="false"/>
+          <w:color w:val="auto"/>
+          <w:sz w:val="21"/>
+          <w:highlight w:val="none"/>
+          <w:shd w:fill="auto" w:val="clear"/>
+        </w:rPr>
+      </w:pPr>
+      <w:r>
+        <w:rPr>
+          <w:rFonts w:ascii="Droid Sans Mono;monospace;monospace" w:hAnsi="Droid Sans Mono;monospace;monospace"/>
+          <w:b w:val="false"/>
+          <w:color w:val="000000"/>
+          <w:sz w:val="21"/>
+          <w:shd w:fill="auto" w:val="clear"/>
+        </w:rPr>
+        <w:t>{</w:t>
+      </w:r>
+    </w:p>
+    <w:p>
+      <w:pPr>
+        <w:pStyle w:val="Normal"/>
+        <w:bidi w:val="0"/>
+        <w:spacing w:lineRule="atLeast" w:line="285"/>
+        <w:ind w:hanging="0" w:start="0" w:end="0"/>
+        <w:jc w:val="start"/>
+        <w:rPr>
+          <w:rFonts w:ascii="Droid Sans Mono;monospace;monospace" w:hAnsi="Droid Sans Mono;monospace;monospace"/>
+          <w:b w:val="false"/>
+          <w:color w:val="auto"/>
+          <w:sz w:val="21"/>
+          <w:highlight w:val="none"/>
+          <w:shd w:fill="auto" w:val="clear"/>
+        </w:rPr>
+      </w:pPr>
+      <w:r>
+        <w:rPr>
+          <w:rFonts w:ascii="Droid Sans Mono;monospace;monospace" w:hAnsi="Droid Sans Mono;monospace;monospace"/>
+          <w:b w:val="false"/>
+          <w:color w:val="000000"/>
+          <w:sz w:val="21"/>
+          <w:shd w:fill="auto" w:val="clear"/>
+        </w:rPr>
+        <w:t>cout &lt;&lt; "Деструктор Kettle()\n";</w:t>
+      </w:r>
+    </w:p>
+    <w:p>
+      <w:pPr>
+        <w:pStyle w:val="Normal"/>
+        <w:bidi w:val="0"/>
+        <w:spacing w:lineRule="atLeast" w:line="285"/>
+        <w:jc w:val="start"/>
+        <w:rPr>
+          <w:color w:val="auto"/>
+          <w:highlight w:val="none"/>
+          <w:shd w:fill="auto" w:val="clear"/>
+        </w:rPr>
+      </w:pPr>
+      <w:r>
+        <w:rPr>
+          <w:color w:val="000000"/>
+          <w:shd w:fill="auto" w:val="clear"/>
+        </w:rPr>
+      </w:r>
+    </w:p>
+    <w:p>
+      <w:pPr>
+        <w:pStyle w:val="Normal"/>
+        <w:bidi w:val="0"/>
+        <w:spacing w:lineRule="atLeast" w:line="285"/>
+        <w:ind w:hanging="0" w:start="0" w:end="0"/>
+        <w:jc w:val="start"/>
+        <w:rPr>
+          <w:rFonts w:ascii="Droid Sans Mono;monospace;monospace" w:hAnsi="Droid Sans Mono;monospace;monospace"/>
+          <w:b w:val="false"/>
+          <w:color w:val="auto"/>
+          <w:sz w:val="21"/>
+          <w:highlight w:val="none"/>
+          <w:shd w:fill="auto" w:val="clear"/>
+        </w:rPr>
+      </w:pPr>
+      <w:r>
+        <w:rPr>
+          <w:rFonts w:ascii="Droid Sans Mono;monospace;monospace" w:hAnsi="Droid Sans Mono;monospace;monospace"/>
+          <w:b w:val="false"/>
+          <w:color w:val="000000"/>
+          <w:sz w:val="21"/>
+          <w:shd w:fill="auto" w:val="clear"/>
+        </w:rPr>
+        <w:t>delete volume;</w:t>
+      </w:r>
+    </w:p>
+    <w:p>
+      <w:pPr>
+        <w:pStyle w:val="Normal"/>
+        <w:bidi w:val="0"/>
+        <w:spacing w:lineRule="atLeast" w:line="285"/>
+        <w:ind w:hanging="0" w:start="0" w:end="0"/>
+        <w:jc w:val="start"/>
+        <w:rPr>
+          <w:rFonts w:ascii="Droid Sans Mono;monospace;monospace" w:hAnsi="Droid Sans Mono;monospace;monospace"/>
+          <w:b w:val="false"/>
+          <w:color w:val="auto"/>
+          <w:sz w:val="21"/>
+          <w:highlight w:val="none"/>
+          <w:shd w:fill="auto" w:val="clear"/>
+        </w:rPr>
+      </w:pPr>
+      <w:r>
+        <w:rPr>
+          <w:rFonts w:ascii="Droid Sans Mono;monospace;monospace" w:hAnsi="Droid Sans Mono;monospace;monospace"/>
+          <w:b w:val="false"/>
+          <w:color w:val="000000"/>
+          <w:sz w:val="21"/>
+          <w:shd w:fill="auto" w:val="clear"/>
+        </w:rPr>
+        <w:t>}</w:t>
+      </w:r>
+    </w:p>
+    <w:p>
+      <w:pPr>
+        <w:pStyle w:val="Normal"/>
+        <w:bidi w:val="0"/>
+        <w:spacing w:lineRule="atLeast" w:line="285"/>
+        <w:jc w:val="start"/>
+        <w:rPr>
+          <w:color w:val="auto"/>
+          <w:highlight w:val="none"/>
+          <w:shd w:fill="auto" w:val="clear"/>
+        </w:rPr>
+      </w:pPr>
+      <w:r>
+        <w:rPr>
+          <w:color w:val="000000"/>
+          <w:shd w:fill="auto" w:val="clear"/>
+        </w:rPr>
+      </w:r>
+    </w:p>
+    <w:p>
+      <w:pPr>
+        <w:pStyle w:val="Normal"/>
+        <w:bidi w:val="0"/>
+        <w:spacing w:lineRule="atLeast" w:line="285"/>
+        <w:ind w:hanging="0" w:start="0" w:end="0"/>
+        <w:jc w:val="start"/>
+        <w:rPr>
+          <w:rFonts w:ascii="Droid Sans Mono;monospace;monospace" w:hAnsi="Droid Sans Mono;monospace;monospace"/>
+          <w:b w:val="false"/>
+          <w:color w:val="auto"/>
+          <w:sz w:val="21"/>
+          <w:highlight w:val="none"/>
+          <w:shd w:fill="auto" w:val="clear"/>
+        </w:rPr>
+      </w:pPr>
+      <w:r>
+        <w:rPr>
+          <w:rFonts w:ascii="Droid Sans Mono;monospace;monospace" w:hAnsi="Droid Sans Mono;monospace;monospace"/>
+          <w:b w:val="false"/>
+          <w:color w:val="000000"/>
+          <w:sz w:val="21"/>
+          <w:shd w:fill="auto" w:val="clear"/>
+        </w:rPr>
+        <w:t>// Переопределение метода вывода дополнительной информации</w:t>
+      </w:r>
+    </w:p>
+    <w:p>
+      <w:pPr>
+        <w:pStyle w:val="Normal"/>
+        <w:bidi w:val="0"/>
+        <w:spacing w:lineRule="atLeast" w:line="285"/>
+        <w:ind w:hanging="0" w:start="0" w:end="0"/>
+        <w:jc w:val="start"/>
+        <w:rPr>
+          <w:rFonts w:ascii="Droid Sans Mono;monospace;monospace" w:hAnsi="Droid Sans Mono;monospace;monospace"/>
+          <w:b w:val="false"/>
+          <w:color w:val="auto"/>
+          <w:sz w:val="21"/>
+          <w:highlight w:val="none"/>
+          <w:shd w:fill="auto" w:val="clear"/>
+        </w:rPr>
+      </w:pPr>
+      <w:r>
+        <w:rPr>
+          <w:rFonts w:ascii="Droid Sans Mono;monospace;monospace" w:hAnsi="Droid Sans Mono;monospace;monospace"/>
+          <w:b w:val="false"/>
+          <w:color w:val="000000"/>
+          <w:sz w:val="21"/>
+          <w:shd w:fill="auto" w:val="clear"/>
+        </w:rPr>
+        <w:t>void info() const override</w:t>
+      </w:r>
+    </w:p>
+    <w:p>
+      <w:pPr>
+        <w:pStyle w:val="Normal"/>
+        <w:bidi w:val="0"/>
+        <w:spacing w:lineRule="atLeast" w:line="285"/>
+        <w:ind w:hanging="0" w:start="0" w:end="0"/>
+        <w:jc w:val="start"/>
+        <w:rPr>
+          <w:rFonts w:ascii="Droid Sans Mono;monospace;monospace" w:hAnsi="Droid Sans Mono;monospace;monospace"/>
+          <w:b w:val="false"/>
+          <w:color w:val="auto"/>
+          <w:sz w:val="21"/>
+          <w:highlight w:val="none"/>
+          <w:shd w:fill="auto" w:val="clear"/>
+        </w:rPr>
+      </w:pPr>
+      <w:r>
+        <w:rPr>
+          <w:rFonts w:ascii="Droid Sans Mono;monospace;monospace" w:hAnsi="Droid Sans Mono;monospace;monospace"/>
+          <w:b w:val="false"/>
+          <w:color w:val="000000"/>
+          <w:sz w:val="21"/>
+          <w:shd w:fill="auto" w:val="clear"/>
+        </w:rPr>
+        <w:t>{</w:t>
+      </w:r>
+    </w:p>
+    <w:p>
+      <w:pPr>
+        <w:pStyle w:val="Normal"/>
+        <w:bidi w:val="0"/>
+        <w:spacing w:lineRule="atLeast" w:line="285"/>
+        <w:jc w:val="start"/>
+        <w:rPr>
+          <w:color w:val="auto"/>
+          <w:highlight w:val="none"/>
+          <w:shd w:fill="auto" w:val="clear"/>
+        </w:rPr>
+      </w:pPr>
+      <w:r>
+        <w:rPr>
+          <w:color w:val="000000"/>
+          <w:shd w:fill="auto" w:val="clear"/>
+        </w:rPr>
+      </w:r>
+    </w:p>
+    <w:p>
+      <w:pPr>
+        <w:pStyle w:val="Normal"/>
+        <w:bidi w:val="0"/>
+        <w:spacing w:lineRule="atLeast" w:line="285"/>
+        <w:ind w:hanging="0" w:start="0" w:end="0"/>
+        <w:jc w:val="start"/>
+        <w:rPr>
+          <w:rFonts w:ascii="Droid Sans Mono;monospace;monospace" w:hAnsi="Droid Sans Mono;monospace;monospace"/>
+          <w:b w:val="false"/>
+          <w:color w:val="auto"/>
+          <w:sz w:val="21"/>
+          <w:highlight w:val="none"/>
+          <w:shd w:fill="auto" w:val="clear"/>
+        </w:rPr>
+      </w:pPr>
+      <w:r>
+        <w:rPr>
+          <w:rFonts w:ascii="Droid Sans Mono;monospace;monospace" w:hAnsi="Droid Sans Mono;monospace;monospace"/>
+          <w:b w:val="false"/>
+          <w:color w:val="000000"/>
+          <w:sz w:val="21"/>
+          <w:shd w:fill="auto" w:val="clear"/>
+        </w:rPr>
+        <w:t>Product::info();</w:t>
+      </w:r>
+    </w:p>
+    <w:p>
+      <w:pPr>
+        <w:pStyle w:val="Normal"/>
+        <w:bidi w:val="0"/>
+        <w:spacing w:lineRule="atLeast" w:line="285"/>
+        <w:ind w:hanging="0" w:start="0" w:end="0"/>
+        <w:jc w:val="start"/>
+        <w:rPr>
+          <w:rFonts w:ascii="Droid Sans Mono;monospace;monospace" w:hAnsi="Droid Sans Mono;monospace;monospace"/>
+          <w:b w:val="false"/>
+          <w:color w:val="auto"/>
+          <w:sz w:val="21"/>
+          <w:highlight w:val="none"/>
+          <w:shd w:fill="auto" w:val="clear"/>
+        </w:rPr>
+      </w:pPr>
+      <w:r>
+        <w:rPr>
+          <w:rFonts w:ascii="Droid Sans Mono;monospace;monospace" w:hAnsi="Droid Sans Mono;monospace;monospace"/>
+          <w:b w:val="false"/>
+          <w:color w:val="000000"/>
+          <w:sz w:val="21"/>
+          <w:shd w:fill="auto" w:val="clear"/>
+        </w:rPr>
+        <w:t>// Product&lt;T&gt;::info();</w:t>
+      </w:r>
+    </w:p>
+    <w:p>
+      <w:pPr>
+        <w:pStyle w:val="Normal"/>
+        <w:bidi w:val="0"/>
+        <w:spacing w:lineRule="atLeast" w:line="285"/>
+        <w:jc w:val="start"/>
+        <w:rPr>
+          <w:color w:val="auto"/>
+          <w:highlight w:val="none"/>
+          <w:shd w:fill="auto" w:val="clear"/>
+        </w:rPr>
+      </w:pPr>
+      <w:r>
+        <w:rPr>
+          <w:color w:val="000000"/>
+          <w:shd w:fill="auto" w:val="clear"/>
+        </w:rPr>
+      </w:r>
+    </w:p>
+    <w:p>
+      <w:pPr>
+        <w:pStyle w:val="Normal"/>
+        <w:bidi w:val="0"/>
+        <w:spacing w:lineRule="atLeast" w:line="285"/>
+        <w:ind w:hanging="0" w:start="0" w:end="0"/>
+        <w:jc w:val="start"/>
+        <w:rPr>
+          <w:rFonts w:ascii="Droid Sans Mono;monospace;monospace" w:hAnsi="Droid Sans Mono;monospace;monospace"/>
+          <w:b w:val="false"/>
+          <w:color w:val="auto"/>
+          <w:sz w:val="21"/>
+          <w:highlight w:val="none"/>
+          <w:shd w:fill="auto" w:val="clear"/>
+        </w:rPr>
+      </w:pPr>
+      <w:r>
+        <w:rPr>
+          <w:rFonts w:ascii="Droid Sans Mono;monospace;monospace" w:hAnsi="Droid Sans Mono;monospace;monospace"/>
+          <w:b w:val="false"/>
+          <w:color w:val="000000"/>
+          <w:sz w:val="21"/>
+          <w:shd w:fill="auto" w:val="clear"/>
+        </w:rPr>
+        <w:t>cout &lt;&lt; "Тип чайника: " &lt;&lt; type &lt;&lt; "\n";</w:t>
+      </w:r>
+    </w:p>
+    <w:p>
+      <w:pPr>
+        <w:pStyle w:val="Normal"/>
+        <w:bidi w:val="0"/>
+        <w:spacing w:lineRule="atLeast" w:line="285"/>
+        <w:ind w:hanging="0" w:start="0" w:end="0"/>
+        <w:jc w:val="start"/>
+        <w:rPr>
+          <w:rFonts w:ascii="Droid Sans Mono;monospace;monospace" w:hAnsi="Droid Sans Mono;monospace;monospace"/>
+          <w:b w:val="false"/>
+          <w:color w:val="auto"/>
+          <w:sz w:val="21"/>
+          <w:highlight w:val="none"/>
+          <w:shd w:fill="auto" w:val="clear"/>
+        </w:rPr>
+      </w:pPr>
+      <w:r>
+        <w:rPr>
+          <w:rFonts w:ascii="Droid Sans Mono;monospace;monospace" w:hAnsi="Droid Sans Mono;monospace;monospace"/>
+          <w:b w:val="false"/>
+          <w:color w:val="000000"/>
+          <w:sz w:val="21"/>
+          <w:shd w:fill="auto" w:val="clear"/>
+        </w:rPr>
+        <w:t>cout &lt;&lt; "Объём упаковки чайника на складе: " &lt;&lt; *volume &lt;&lt; " куб.см" &lt;&lt; "\n\n";</w:t>
+      </w:r>
+    </w:p>
+    <w:p>
+      <w:pPr>
+        <w:pStyle w:val="Normal"/>
+        <w:bidi w:val="0"/>
+        <w:spacing w:lineRule="atLeast" w:line="285"/>
+        <w:ind w:hanging="0" w:start="0" w:end="0"/>
+        <w:jc w:val="start"/>
+        <w:rPr>
+          <w:rFonts w:ascii="Droid Sans Mono;monospace;monospace" w:hAnsi="Droid Sans Mono;monospace;monospace"/>
+          <w:b w:val="false"/>
+          <w:color w:val="auto"/>
+          <w:sz w:val="21"/>
+          <w:highlight w:val="none"/>
+          <w:shd w:fill="auto" w:val="clear"/>
+        </w:rPr>
+      </w:pPr>
+      <w:r>
+        <w:rPr>
+          <w:rFonts w:ascii="Droid Sans Mono;monospace;monospace" w:hAnsi="Droid Sans Mono;monospace;monospace"/>
+          <w:b w:val="false"/>
+          <w:color w:val="000000"/>
+          <w:sz w:val="21"/>
+          <w:shd w:fill="auto" w:val="clear"/>
+        </w:rPr>
+        <w:t>}</w:t>
+      </w:r>
+    </w:p>
+    <w:p>
+      <w:pPr>
+        <w:pStyle w:val="Normal"/>
+        <w:bidi w:val="0"/>
+        <w:spacing w:lineRule="atLeast" w:line="285"/>
+        <w:ind w:hanging="0" w:start="0" w:end="0"/>
+        <w:jc w:val="start"/>
+        <w:rPr>
+          <w:rFonts w:ascii="Droid Sans Mono;monospace;monospace" w:hAnsi="Droid Sans Mono;monospace;monospace"/>
+          <w:b w:val="false"/>
+          <w:color w:val="auto"/>
+          <w:sz w:val="21"/>
+          <w:highlight w:val="none"/>
+          <w:shd w:fill="auto" w:val="clear"/>
+        </w:rPr>
+      </w:pPr>
+      <w:r>
+        <w:rPr>
+          <w:rFonts w:ascii="Droid Sans Mono;monospace;monospace" w:hAnsi="Droid Sans Mono;monospace;monospace"/>
+          <w:b w:val="false"/>
+          <w:color w:val="000000"/>
+          <w:sz w:val="21"/>
+          <w:shd w:fill="auto" w:val="clear"/>
+        </w:rPr>
+        <w:t>};</w:t>
+      </w:r>
+    </w:p>
+    <w:p>
+      <w:pPr>
+        <w:pStyle w:val="Normal"/>
+        <w:bidi w:val="0"/>
+        <w:spacing w:lineRule="atLeast" w:line="285"/>
+        <w:jc w:val="start"/>
+        <w:rPr>
+          <w:color w:val="auto"/>
+          <w:highlight w:val="none"/>
+          <w:shd w:fill="auto" w:val="clear"/>
+        </w:rPr>
+      </w:pPr>
+      <w:r>
+        <w:rPr>
+          <w:color w:val="000000"/>
+          <w:shd w:fill="auto" w:val="clear"/>
+        </w:rPr>
+      </w:r>
+    </w:p>
+    <w:p>
+      <w:pPr>
+        <w:pStyle w:val="Normal"/>
+        <w:bidi w:val="0"/>
+        <w:spacing w:lineRule="atLeast" w:line="285"/>
+        <w:ind w:hanging="0" w:start="0" w:end="0"/>
+        <w:jc w:val="start"/>
+        <w:rPr>
+          <w:rFonts w:ascii="Droid Sans Mono;monospace;monospace" w:hAnsi="Droid Sans Mono;monospace;monospace"/>
+          <w:b w:val="false"/>
+          <w:color w:val="auto"/>
+          <w:sz w:val="21"/>
+          <w:highlight w:val="none"/>
+          <w:shd w:fill="auto" w:val="clear"/>
+        </w:rPr>
+      </w:pPr>
+      <w:r>
+        <w:rPr>
+          <w:rFonts w:ascii="Droid Sans Mono;monospace;monospace" w:hAnsi="Droid Sans Mono;monospace;monospace"/>
+          <w:b w:val="false"/>
+          <w:color w:val="000000"/>
+          <w:sz w:val="21"/>
+          <w:shd w:fill="auto" w:val="clear"/>
+        </w:rPr>
+        <w:t>int main()</w:t>
+      </w:r>
+    </w:p>
+    <w:p>
+      <w:pPr>
+        <w:pStyle w:val="Normal"/>
+        <w:bidi w:val="0"/>
+        <w:spacing w:lineRule="atLeast" w:line="285"/>
+        <w:ind w:hanging="0" w:start="0" w:end="0"/>
+        <w:jc w:val="start"/>
+        <w:rPr>
+          <w:rFonts w:ascii="Droid Sans Mono;monospace;monospace" w:hAnsi="Droid Sans Mono;monospace;monospace"/>
+          <w:b w:val="false"/>
+          <w:color w:val="auto"/>
+          <w:sz w:val="21"/>
+          <w:highlight w:val="none"/>
+          <w:shd w:fill="auto" w:val="clear"/>
+        </w:rPr>
+      </w:pPr>
+      <w:r>
+        <w:rPr>
+          <w:rFonts w:ascii="Droid Sans Mono;monospace;monospace" w:hAnsi="Droid Sans Mono;monospace;monospace"/>
+          <w:b w:val="false"/>
+          <w:color w:val="000000"/>
+          <w:sz w:val="21"/>
+          <w:shd w:fill="auto" w:val="clear"/>
+        </w:rPr>
+        <w:t>{</w:t>
+      </w:r>
+    </w:p>
+    <w:p>
+      <w:pPr>
+        <w:pStyle w:val="Normal"/>
+        <w:bidi w:val="0"/>
+        <w:spacing w:lineRule="atLeast" w:line="285"/>
+        <w:ind w:hanging="0" w:start="0" w:end="0"/>
+        <w:jc w:val="start"/>
+        <w:rPr>
+          <w:rFonts w:ascii="Droid Sans Mono;monospace;monospace" w:hAnsi="Droid Sans Mono;monospace;monospace"/>
+          <w:b w:val="false"/>
+          <w:color w:val="auto"/>
+          <w:sz w:val="21"/>
+          <w:highlight w:val="none"/>
+          <w:shd w:fill="auto" w:val="clear"/>
+        </w:rPr>
+      </w:pPr>
+      <w:r>
+        <w:rPr>
+          <w:rFonts w:ascii="Droid Sans Mono;monospace;monospace" w:hAnsi="Droid Sans Mono;monospace;monospace"/>
+          <w:b w:val="false"/>
+          <w:color w:val="000000"/>
+          <w:sz w:val="21"/>
+          <w:shd w:fill="auto" w:val="clear"/>
+        </w:rPr>
+        <w:t>cout &lt;&lt; "=== Подготовительный этап ===\n";</w:t>
+      </w:r>
+    </w:p>
+    <w:p>
+      <w:pPr>
+        <w:pStyle w:val="Normal"/>
+        <w:bidi w:val="0"/>
+        <w:spacing w:lineRule="atLeast" w:line="285"/>
+        <w:jc w:val="start"/>
+        <w:rPr>
+          <w:color w:val="auto"/>
+          <w:highlight w:val="none"/>
+          <w:shd w:fill="auto" w:val="clear"/>
+        </w:rPr>
+      </w:pPr>
+      <w:r>
+        <w:rPr>
+          <w:color w:val="000000"/>
+          <w:shd w:fill="auto" w:val="clear"/>
+        </w:rPr>
+      </w:r>
+    </w:p>
+    <w:p>
+      <w:pPr>
+        <w:pStyle w:val="Normal"/>
+        <w:bidi w:val="0"/>
+        <w:spacing w:lineRule="atLeast" w:line="285"/>
+        <w:ind w:hanging="0" w:start="0" w:end="0"/>
+        <w:jc w:val="start"/>
+        <w:rPr>
+          <w:rFonts w:ascii="Droid Sans Mono;monospace;monospace" w:hAnsi="Droid Sans Mono;monospace;monospace"/>
+          <w:b w:val="false"/>
+          <w:color w:val="auto"/>
+          <w:sz w:val="21"/>
+          <w:highlight w:val="none"/>
+          <w:shd w:fill="auto" w:val="clear"/>
+        </w:rPr>
+      </w:pPr>
+      <w:r>
+        <w:rPr>
+          <w:rFonts w:ascii="Droid Sans Mono;monospace;monospace" w:hAnsi="Droid Sans Mono;monospace;monospace"/>
+          <w:b w:val="false"/>
+          <w:color w:val="000000"/>
+          <w:sz w:val="21"/>
+          <w:shd w:fill="auto" w:val="clear"/>
+        </w:rPr>
+        <w:t>vector&lt;Product *&gt; Stock;</w:t>
+      </w:r>
+    </w:p>
+    <w:p>
+      <w:pPr>
+        <w:pStyle w:val="Normal"/>
+        <w:bidi w:val="0"/>
+        <w:spacing w:lineRule="atLeast" w:line="285"/>
+        <w:jc w:val="start"/>
+        <w:rPr>
+          <w:color w:val="auto"/>
+          <w:highlight w:val="none"/>
+          <w:shd w:fill="auto" w:val="clear"/>
+        </w:rPr>
+      </w:pPr>
+      <w:r>
+        <w:rPr>
+          <w:color w:val="000000"/>
+          <w:shd w:fill="auto" w:val="clear"/>
+        </w:rPr>
+      </w:r>
+    </w:p>
+    <w:p>
+      <w:pPr>
+        <w:pStyle w:val="Normal"/>
+        <w:bidi w:val="0"/>
+        <w:spacing w:lineRule="atLeast" w:line="285"/>
+        <w:ind w:hanging="0" w:start="0" w:end="0"/>
+        <w:jc w:val="start"/>
+        <w:rPr>
+          <w:color w:val="auto"/>
+          <w:highlight w:val="none"/>
+          <w:shd w:fill="auto" w:val="clear"/>
+        </w:rPr>
+      </w:pPr>
+      <w:r>
+        <w:rPr>
+          <w:rFonts w:ascii="Droid Sans Mono;monospace;monospace" w:hAnsi="Droid Sans Mono;monospace;monospace"/>
+          <w:b w:val="false"/>
+          <w:color w:val="000000"/>
+          <w:sz w:val="21"/>
+          <w:shd w:fill="auto" w:val="clear"/>
+        </w:rPr>
+        <w:t>Product *fridge = new Fridge("Холодильник Beko", 39500.94, 5, "двухкамерный");</w:t>
+      </w:r>
+    </w:p>
+    <w:p>
+      <w:pPr>
+        <w:pStyle w:val="Normal"/>
+        <w:bidi w:val="0"/>
+        <w:spacing w:lineRule="atLeast" w:line="285"/>
+        <w:ind w:hanging="0" w:start="0" w:end="0"/>
+        <w:jc w:val="start"/>
+        <w:rPr>
+          <w:rFonts w:ascii="Droid Sans Mono;monospace;monospace" w:hAnsi="Droid Sans Mono;monospace;monospace"/>
+          <w:b w:val="false"/>
+          <w:color w:val="auto"/>
+          <w:sz w:val="21"/>
+          <w:highlight w:val="none"/>
+          <w:shd w:fill="auto" w:val="clear"/>
+        </w:rPr>
+      </w:pPr>
+      <w:r>
+        <w:rPr>
+          <w:rFonts w:ascii="Droid Sans Mono;monospace;monospace" w:hAnsi="Droid Sans Mono;monospace;monospace"/>
+          <w:b w:val="false"/>
+          <w:color w:val="000000"/>
+          <w:sz w:val="21"/>
+          <w:shd w:fill="auto" w:val="clear"/>
+        </w:rPr>
+        <w:t>Product *kettle = new Kettle("Электрочайник Braun", 2500.58, 10, "с функцией термоса");</w:t>
+      </w:r>
+    </w:p>
+    <w:p>
+      <w:pPr>
+        <w:pStyle w:val="Normal"/>
+        <w:bidi w:val="0"/>
+        <w:spacing w:lineRule="atLeast" w:line="285"/>
+        <w:jc w:val="start"/>
+        <w:rPr>
+          <w:color w:val="auto"/>
+          <w:highlight w:val="none"/>
+          <w:shd w:fill="auto" w:val="clear"/>
+        </w:rPr>
+      </w:pPr>
+      <w:r>
+        <w:rPr>
+          <w:color w:val="000000"/>
+          <w:shd w:fill="auto" w:val="clear"/>
+        </w:rPr>
+      </w:r>
+    </w:p>
+    <w:p>
+      <w:pPr>
+        <w:pStyle w:val="Normal"/>
+        <w:bidi w:val="0"/>
+        <w:spacing w:lineRule="atLeast" w:line="285"/>
+        <w:ind w:hanging="0" w:start="0" w:end="0"/>
+        <w:jc w:val="start"/>
+        <w:rPr>
+          <w:color w:val="auto"/>
+          <w:highlight w:val="none"/>
+          <w:shd w:fill="auto" w:val="clear"/>
+        </w:rPr>
+      </w:pPr>
+      <w:r>
+        <w:rPr>
+          <w:rFonts w:ascii="Droid Sans Mono;monospace;monospace" w:hAnsi="Droid Sans Mono;monospace;monospace"/>
+          <w:b w:val="false"/>
+          <w:color w:val="000000"/>
+          <w:sz w:val="21"/>
+          <w:shd w:fill="auto" w:val="clear"/>
+        </w:rPr>
+        <w:t>Stock.push_back(fridge);</w:t>
+      </w:r>
+    </w:p>
+    <w:p>
+      <w:pPr>
+        <w:pStyle w:val="Normal"/>
+        <w:bidi w:val="0"/>
+        <w:spacing w:lineRule="atLeast" w:line="285"/>
+        <w:ind w:hanging="0" w:start="0" w:end="0"/>
+        <w:jc w:val="start"/>
+        <w:rPr>
+          <w:rFonts w:ascii="Droid Sans Mono;monospace;monospace" w:hAnsi="Droid Sans Mono;monospace;monospace"/>
+          <w:b w:val="false"/>
+          <w:color w:val="auto"/>
+          <w:sz w:val="21"/>
+          <w:highlight w:val="none"/>
+          <w:shd w:fill="auto" w:val="clear"/>
+        </w:rPr>
+      </w:pPr>
+      <w:r>
+        <w:rPr>
+          <w:rFonts w:ascii="Droid Sans Mono;monospace;monospace" w:hAnsi="Droid Sans Mono;monospace;monospace"/>
+          <w:b w:val="false"/>
+          <w:color w:val="000000"/>
+          <w:sz w:val="21"/>
+          <w:shd w:fill="auto" w:val="clear"/>
+        </w:rPr>
+        <w:t>Stock.push_back(kettle);</w:t>
+      </w:r>
+    </w:p>
+    <w:p>
+      <w:pPr>
+        <w:pStyle w:val="Normal"/>
+        <w:bidi w:val="0"/>
+        <w:spacing w:lineRule="atLeast" w:line="285"/>
+        <w:jc w:val="start"/>
+        <w:rPr>
+          <w:color w:val="auto"/>
+          <w:highlight w:val="none"/>
+          <w:shd w:fill="auto" w:val="clear"/>
+        </w:rPr>
+      </w:pPr>
+      <w:r>
+        <w:rPr>
+          <w:color w:val="000000"/>
+          <w:shd w:fill="auto" w:val="clear"/>
+        </w:rPr>
+      </w:r>
+    </w:p>
+    <w:p>
+      <w:pPr>
+        <w:pStyle w:val="Normal"/>
+        <w:bidi w:val="0"/>
+        <w:spacing w:lineRule="atLeast" w:line="285"/>
+        <w:ind w:hanging="0" w:start="0" w:end="0"/>
+        <w:jc w:val="start"/>
+        <w:rPr>
+          <w:rFonts w:ascii="Droid Sans Mono;monospace;monospace" w:hAnsi="Droid Sans Mono;monospace;monospace"/>
+          <w:b w:val="false"/>
+          <w:color w:val="auto"/>
+          <w:sz w:val="21"/>
+          <w:highlight w:val="none"/>
+          <w:shd w:fill="auto" w:val="clear"/>
+        </w:rPr>
+      </w:pPr>
+      <w:r>
+        <w:rPr>
+          <w:rFonts w:ascii="Droid Sans Mono;monospace;monospace" w:hAnsi="Droid Sans Mono;monospace;monospace"/>
+          <w:b w:val="false"/>
+          <w:color w:val="000000"/>
+          <w:sz w:val="21"/>
+          <w:shd w:fill="auto" w:val="clear"/>
+        </w:rPr>
+        <w:t>cout &lt;&lt; "=== Подготовительный этап завершён ===\n\n";</w:t>
+      </w:r>
+    </w:p>
+    <w:p>
+      <w:pPr>
+        <w:pStyle w:val="Normal"/>
+        <w:bidi w:val="0"/>
+        <w:spacing w:lineRule="atLeast" w:line="285"/>
+        <w:jc w:val="start"/>
+        <w:rPr>
+          <w:color w:val="auto"/>
+          <w:highlight w:val="none"/>
+          <w:shd w:fill="auto" w:val="clear"/>
+        </w:rPr>
+      </w:pPr>
+      <w:r>
+        <w:rPr>
+          <w:color w:val="000000"/>
+          <w:shd w:fill="auto" w:val="clear"/>
+        </w:rPr>
+      </w:r>
+    </w:p>
+    <w:p>
+      <w:pPr>
+        <w:pStyle w:val="Normal"/>
+        <w:bidi w:val="0"/>
+        <w:spacing w:lineRule="atLeast" w:line="285"/>
+        <w:ind w:hanging="0" w:start="0" w:end="0"/>
+        <w:jc w:val="start"/>
+        <w:rPr>
+          <w:rFonts w:ascii="Droid Sans Mono;monospace;monospace" w:hAnsi="Droid Sans Mono;monospace;monospace"/>
+          <w:b w:val="false"/>
+          <w:color w:val="auto"/>
+          <w:sz w:val="21"/>
+          <w:highlight w:val="none"/>
+          <w:shd w:fill="auto" w:val="clear"/>
+        </w:rPr>
+      </w:pPr>
+      <w:r>
+        <w:rPr>
+          <w:rFonts w:ascii="Droid Sans Mono;monospace;monospace" w:hAnsi="Droid Sans Mono;monospace;monospace"/>
+          <w:b w:val="false"/>
+          <w:color w:val="000000"/>
+          <w:sz w:val="21"/>
+          <w:shd w:fill="auto" w:val="clear"/>
+        </w:rPr>
+        <w:t>// поэлементный обход вектора и вывод информации о продукте</w:t>
+      </w:r>
+    </w:p>
+    <w:p>
+      <w:pPr>
+        <w:pStyle w:val="Normal"/>
+        <w:bidi w:val="0"/>
+        <w:spacing w:lineRule="atLeast" w:line="285"/>
+        <w:ind w:hanging="0" w:start="0" w:end="0"/>
+        <w:jc w:val="start"/>
+        <w:rPr>
+          <w:rFonts w:ascii="Droid Sans Mono;monospace;monospace" w:hAnsi="Droid Sans Mono;monospace;monospace"/>
+          <w:b w:val="false"/>
+          <w:color w:val="auto"/>
+          <w:sz w:val="21"/>
+          <w:highlight w:val="none"/>
+          <w:shd w:fill="auto" w:val="clear"/>
+        </w:rPr>
+      </w:pPr>
+      <w:r>
+        <w:rPr>
+          <w:rFonts w:ascii="Droid Sans Mono;monospace;monospace" w:hAnsi="Droid Sans Mono;monospace;monospace"/>
+          <w:b w:val="false"/>
+          <w:color w:val="000000"/>
+          <w:sz w:val="21"/>
+          <w:shd w:fill="auto" w:val="clear"/>
+        </w:rPr>
+        <w:t>for (const auto &amp;product : Stock)</w:t>
+      </w:r>
+    </w:p>
+    <w:p>
+      <w:pPr>
+        <w:pStyle w:val="Normal"/>
+        <w:bidi w:val="0"/>
+        <w:spacing w:lineRule="atLeast" w:line="285"/>
+        <w:ind w:hanging="0" w:start="0" w:end="0"/>
+        <w:jc w:val="start"/>
+        <w:rPr>
+          <w:rFonts w:ascii="Droid Sans Mono;monospace;monospace" w:hAnsi="Droid Sans Mono;monospace;monospace"/>
+          <w:b w:val="false"/>
+          <w:color w:val="auto"/>
+          <w:sz w:val="21"/>
+          <w:highlight w:val="none"/>
+          <w:shd w:fill="auto" w:val="clear"/>
+        </w:rPr>
+      </w:pPr>
+      <w:r>
+        <w:rPr>
+          <w:rFonts w:ascii="Droid Sans Mono;monospace;monospace" w:hAnsi="Droid Sans Mono;monospace;monospace"/>
+          <w:b w:val="false"/>
+          <w:color w:val="000000"/>
+          <w:sz w:val="21"/>
+          <w:shd w:fill="auto" w:val="clear"/>
+        </w:rPr>
+        <w:t>{</w:t>
+      </w:r>
+    </w:p>
+    <w:p>
+      <w:pPr>
+        <w:pStyle w:val="Normal"/>
+        <w:bidi w:val="0"/>
+        <w:spacing w:lineRule="atLeast" w:line="285"/>
+        <w:ind w:hanging="0" w:start="0" w:end="0"/>
+        <w:jc w:val="start"/>
+        <w:rPr>
+          <w:color w:val="auto"/>
+          <w:highlight w:val="none"/>
+          <w:shd w:fill="auto" w:val="clear"/>
+        </w:rPr>
+      </w:pPr>
+      <w:r>
+        <w:rPr>
+          <w:rFonts w:ascii="Droid Sans Mono;monospace;monospace" w:hAnsi="Droid Sans Mono;monospace;monospace"/>
+          <w:b w:val="false"/>
+          <w:color w:val="000000"/>
+          <w:sz w:val="21"/>
+          <w:shd w:fill="auto" w:val="clear"/>
+        </w:rPr>
+        <w:t>product-&gt;info();</w:t>
+      </w:r>
+    </w:p>
+    <w:p>
+      <w:pPr>
+        <w:pStyle w:val="Normal"/>
+        <w:bidi w:val="0"/>
+        <w:spacing w:lineRule="atLeast" w:line="285"/>
+        <w:ind w:hanging="0" w:start="0" w:end="0"/>
+        <w:jc w:val="start"/>
+        <w:rPr>
+          <w:rFonts w:ascii="Droid Sans Mono;monospace;monospace" w:hAnsi="Droid Sans Mono;monospace;monospace"/>
+          <w:b w:val="false"/>
+          <w:color w:val="auto"/>
+          <w:sz w:val="21"/>
+          <w:highlight w:val="none"/>
+          <w:shd w:fill="auto" w:val="clear"/>
+        </w:rPr>
+      </w:pPr>
+      <w:r>
+        <w:rPr>
+          <w:rFonts w:ascii="Droid Sans Mono;monospace;monospace" w:hAnsi="Droid Sans Mono;monospace;monospace"/>
+          <w:b w:val="false"/>
+          <w:color w:val="000000"/>
+          <w:sz w:val="21"/>
+          <w:shd w:fill="auto" w:val="clear"/>
+        </w:rPr>
+        <w:t>}</w:t>
+      </w:r>
+    </w:p>
+    <w:p>
+      <w:pPr>
+        <w:pStyle w:val="Normal"/>
+        <w:bidi w:val="0"/>
+        <w:spacing w:lineRule="atLeast" w:line="285"/>
+        <w:jc w:val="start"/>
+        <w:rPr>
+          <w:color w:val="auto"/>
+          <w:highlight w:val="none"/>
+          <w:shd w:fill="auto" w:val="clear"/>
+        </w:rPr>
+      </w:pPr>
+      <w:r>
+        <w:rPr>
+          <w:color w:val="000000"/>
+          <w:shd w:fill="auto" w:val="clear"/>
+        </w:rPr>
+      </w:r>
+    </w:p>
+    <w:p>
+      <w:pPr>
+        <w:pStyle w:val="Normal"/>
+        <w:bidi w:val="0"/>
+        <w:spacing w:lineRule="atLeast" w:line="285"/>
+        <w:ind w:hanging="0" w:start="0" w:end="0"/>
+        <w:jc w:val="start"/>
+        <w:rPr>
+          <w:rFonts w:ascii="Droid Sans Mono;monospace;monospace" w:hAnsi="Droid Sans Mono;monospace;monospace"/>
+          <w:b w:val="false"/>
+          <w:color w:val="auto"/>
+          <w:sz w:val="21"/>
+          <w:highlight w:val="none"/>
+          <w:shd w:fill="auto" w:val="clear"/>
+        </w:rPr>
+      </w:pPr>
+      <w:r>
+        <w:rPr>
+          <w:rFonts w:ascii="Droid Sans Mono;monospace;monospace" w:hAnsi="Droid Sans Mono;monospace;monospace"/>
+          <w:b w:val="false"/>
+          <w:color w:val="000000"/>
+          <w:sz w:val="21"/>
+          <w:shd w:fill="auto" w:val="clear"/>
+        </w:rPr>
+        <w:t>cout &lt;&lt; "=== Завершение работы программы ===\n\n";</w:t>
+      </w:r>
+    </w:p>
+    <w:p>
+      <w:pPr>
+        <w:pStyle w:val="Normal"/>
+        <w:bidi w:val="0"/>
+        <w:spacing w:lineRule="atLeast" w:line="285"/>
+        <w:jc w:val="start"/>
+        <w:rPr>
+          <w:color w:val="auto"/>
+          <w:highlight w:val="none"/>
+          <w:shd w:fill="auto" w:val="clear"/>
+        </w:rPr>
+      </w:pPr>
+      <w:r>
+        <w:rPr>
+          <w:color w:val="000000"/>
+          <w:shd w:fill="auto" w:val="clear"/>
+        </w:rPr>
+      </w:r>
+    </w:p>
+    <w:p>
+      <w:pPr>
+        <w:pStyle w:val="Normal"/>
+        <w:bidi w:val="0"/>
+        <w:spacing w:lineRule="atLeast" w:line="285"/>
+        <w:ind w:hanging="0" w:start="0" w:end="0"/>
+        <w:jc w:val="start"/>
+        <w:rPr>
+          <w:rFonts w:ascii="Droid Sans Mono;monospace;monospace" w:hAnsi="Droid Sans Mono;monospace;monospace"/>
+          <w:b w:val="false"/>
+          <w:color w:val="auto"/>
+          <w:sz w:val="21"/>
+          <w:highlight w:val="none"/>
+          <w:shd w:fill="auto" w:val="clear"/>
+        </w:rPr>
+      </w:pPr>
+      <w:r>
+        <w:rPr>
+          <w:rFonts w:ascii="Droid Sans Mono;monospace;monospace" w:hAnsi="Droid Sans Mono;monospace;monospace"/>
+          <w:b w:val="false"/>
+          <w:color w:val="000000"/>
+          <w:sz w:val="21"/>
+          <w:shd w:fill="auto" w:val="clear"/>
+        </w:rPr>
+        <w:t>for (auto product : Stock)</w:t>
+      </w:r>
+    </w:p>
+    <w:p>
+      <w:pPr>
+        <w:pStyle w:val="Normal"/>
+        <w:bidi w:val="0"/>
+        <w:spacing w:lineRule="atLeast" w:line="285"/>
+        <w:ind w:hanging="0" w:start="0" w:end="0"/>
+        <w:jc w:val="start"/>
+        <w:rPr>
+          <w:rFonts w:ascii="Droid Sans Mono;monospace;monospace" w:hAnsi="Droid Sans Mono;monospace;monospace"/>
+          <w:b w:val="false"/>
+          <w:color w:val="auto"/>
+          <w:sz w:val="21"/>
+          <w:highlight w:val="none"/>
+          <w:shd w:fill="auto" w:val="clear"/>
+        </w:rPr>
+      </w:pPr>
+      <w:r>
+        <w:rPr>
+          <w:rFonts w:ascii="Droid Sans Mono;monospace;monospace" w:hAnsi="Droid Sans Mono;monospace;monospace"/>
+          <w:b w:val="false"/>
+          <w:color w:val="000000"/>
+          <w:sz w:val="21"/>
+          <w:shd w:fill="auto" w:val="clear"/>
+        </w:rPr>
+        <w:t>{</w:t>
+      </w:r>
+    </w:p>
+    <w:p>
+      <w:pPr>
+        <w:pStyle w:val="Normal"/>
+        <w:bidi w:val="0"/>
+        <w:spacing w:lineRule="atLeast" w:line="285"/>
+        <w:ind w:hanging="0" w:start="0" w:end="0"/>
+        <w:jc w:val="start"/>
+        <w:rPr>
+          <w:color w:val="auto"/>
+          <w:highlight w:val="none"/>
+          <w:shd w:fill="auto" w:val="clear"/>
+        </w:rPr>
+      </w:pPr>
+      <w:r>
+        <w:rPr>
+          <w:rFonts w:ascii="Droid Sans Mono;monospace;monospace" w:hAnsi="Droid Sans Mono;monospace;monospace"/>
+          <w:b w:val="false"/>
+          <w:color w:val="000000"/>
+          <w:sz w:val="21"/>
+          <w:shd w:fill="auto" w:val="clear"/>
+        </w:rPr>
+        <w:t>delete product;</w:t>
+      </w:r>
+    </w:p>
+    <w:p>
+      <w:pPr>
+        <w:pStyle w:val="Normal"/>
+        <w:bidi w:val="0"/>
+        <w:spacing w:lineRule="atLeast" w:line="285"/>
+        <w:ind w:hanging="0" w:start="0" w:end="0"/>
+        <w:jc w:val="start"/>
+        <w:rPr>
+          <w:rFonts w:ascii="Droid Sans Mono;monospace;monospace" w:hAnsi="Droid Sans Mono;monospace;monospace"/>
+          <w:b w:val="false"/>
+          <w:color w:val="auto"/>
+          <w:sz w:val="21"/>
+          <w:highlight w:val="none"/>
+          <w:shd w:fill="auto" w:val="clear"/>
+        </w:rPr>
+      </w:pPr>
+      <w:r>
+        <w:rPr>
+          <w:rFonts w:ascii="Droid Sans Mono;monospace;monospace" w:hAnsi="Droid Sans Mono;monospace;monospace"/>
+          <w:b w:val="false"/>
+          <w:color w:val="000000"/>
+          <w:sz w:val="21"/>
+          <w:shd w:fill="auto" w:val="clear"/>
+        </w:rPr>
+        <w:t>}</w:t>
+      </w:r>
+    </w:p>
+    <w:p>
+      <w:pPr>
+        <w:pStyle w:val="Normal"/>
+        <w:bidi w:val="0"/>
+        <w:spacing w:lineRule="atLeast" w:line="285"/>
+        <w:jc w:val="start"/>
+        <w:rPr>
+          <w:color w:val="auto"/>
+          <w:highlight w:val="none"/>
+          <w:shd w:fill="auto" w:val="clear"/>
+        </w:rPr>
+      </w:pPr>
+      <w:r>
+        <w:rPr>
+          <w:color w:val="000000"/>
+          <w:shd w:fill="auto" w:val="clear"/>
+        </w:rPr>
+        <w:drawing>
+          <wp:anchor behindDoc="0" distT="0" distB="0" distL="0" distR="0" simplePos="0" locked="0" layoutInCell="0" allowOverlap="1" relativeHeight="2">
+            <wp:simplePos x="0" y="0"/>
+            <wp:positionH relativeFrom="column">
+              <wp:posOffset>1221105</wp:posOffset>
+            </wp:positionH>
+            <wp:positionV relativeFrom="paragraph">
+              <wp:posOffset>64770</wp:posOffset>
+            </wp:positionV>
+            <wp:extent cx="3782695" cy="4276725"/>
+            <wp:effectExtent l="0" t="0" r="0" b="0"/>
+            <wp:wrapSquare wrapText="largest"/>
+            <wp:docPr id="1" name="Image1" descr="" title=""/>
+            <wp:cNvGraphicFramePr>
+              <a:graphicFrameLocks xmlns:a="http://schemas.openxmlformats.org/drawingml/2006/main" noChangeAspect="1"/>
+            </wp:cNvGraphicFramePr>
+            <a:graphic xmlns:a="http://schemas.openxmlformats.org/drawingml/2006/main">
+              <a:graphicData uri="http://schemas.openxmlformats.org/drawingml/2006/picture">
+                <pic:pic xmlns:pic="http://schemas.openxmlformats.org/drawingml/2006/picture">
+                  <pic:nvPicPr>
+                    <pic:cNvPr id="1" name="Image1" descr="" title=""/>
+                    <pic:cNvPicPr>
+                      <a:picLocks noChangeAspect="1" noChangeArrowheads="1"/>
+                    </pic:cNvPicPr>
+                  </pic:nvPicPr>
+                  <pic:blipFill>
+                    <a:blip r:embed="rId2"/>
+                    <a:stretch>
+                      <a:fillRect/>
+                    </a:stretch>
+                  </pic:blipFill>
+                  <pic:spPr bwMode="auto">
+                    <a:xfrm>
+                      <a:off x="0" y="0"/>
+                      <a:ext cx="3782695" cy="4276725"/>
+                    </a:xfrm>
+                    <a:prstGeom prst="rect">
+                      <a:avLst/>
+                    </a:prstGeom>
+                  </pic:spPr>
+                </pic:pic>
+              </a:graphicData>
+            </a:graphic>
+          </wp:anchor>
+        </w:drawing>
+      </w:r>
+    </w:p>
+    <w:p>
+      <w:pPr>
+        <w:pStyle w:val="Normal"/>
+        <w:bidi w:val="0"/>
+        <w:spacing w:lineRule="atLeast" w:line="285"/>
+        <w:ind w:hanging="0" w:start="0" w:end="0"/>
+        <w:jc w:val="start"/>
+        <w:rPr>
+          <w:rFonts w:ascii="Droid Sans Mono;monospace;monospace" w:hAnsi="Droid Sans Mono;monospace;monospace"/>
+          <w:b w:val="false"/>
+          <w:color w:val="auto"/>
+          <w:sz w:val="21"/>
+          <w:highlight w:val="none"/>
+          <w:shd w:fill="auto" w:val="clear"/>
+        </w:rPr>
+      </w:pPr>
+      <w:r>
+        <w:rPr>
+          <w:rFonts w:ascii="Droid Sans Mono;monospace;monospace" w:hAnsi="Droid Sans Mono;monospace;monospace"/>
+          <w:b w:val="false"/>
+          <w:color w:val="000000"/>
+          <w:sz w:val="21"/>
+          <w:shd w:fill="auto" w:val="clear"/>
+        </w:rPr>
+        <w:t>return 0;</w:t>
+      </w:r>
+    </w:p>
+    <w:p>
+      <w:pPr>
+        <w:pStyle w:val="Normal"/>
+        <w:bidi w:val="0"/>
+        <w:spacing w:lineRule="atLeast" w:line="285"/>
+        <w:ind w:hanging="0" w:start="0" w:end="0"/>
+        <w:jc w:val="start"/>
+        <w:rPr>
+          <w:rFonts w:ascii="Droid Sans Mono;monospace;monospace" w:hAnsi="Droid Sans Mono;monospace;monospace"/>
+          <w:b w:val="false"/>
+          <w:color w:val="auto"/>
+          <w:sz w:val="21"/>
+          <w:highlight w:val="none"/>
+          <w:shd w:fill="auto" w:val="clear"/>
+        </w:rPr>
+      </w:pPr>
+      <w:r>
+        <w:rPr>
+          <w:rFonts w:ascii="Droid Sans Mono;monospace;monospace" w:hAnsi="Droid Sans Mono;monospace;monospace"/>
+          <w:b w:val="false"/>
+          <w:color w:val="000000"/>
+          <w:sz w:val="21"/>
+          <w:shd w:fill="auto" w:val="clear"/>
+        </w:rPr>
+        <w:t>}</w:t>
+      </w:r>
+    </w:p>
+    <w:p>
+      <w:pPr>
+        <w:pStyle w:val="Normal"/>
+        <w:bidi w:val="0"/>
+        <w:spacing w:lineRule="atLeast" w:line="285"/>
+        <w:jc w:val="start"/>
+        <w:rPr>
+          <w:rFonts w:ascii="Droid Sans Mono;monospace;monospace" w:hAnsi="Droid Sans Mono;monospace;monospace"/>
+          <w:b w:val="false"/>
+          <w:color w:val="auto"/>
+          <w:sz w:val="21"/>
+          <w:highlight w:val="none"/>
+          <w:shd w:fill="auto" w:val="clear"/>
+        </w:rPr>
+      </w:pPr>
+      <w:r>
+        <w:rPr>
+          <w:rFonts w:ascii="Droid Sans Mono;monospace;monospace" w:hAnsi="Droid Sans Mono;monospace;monospace"/>
+          <w:b w:val="false"/>
+          <w:color w:val="000000"/>
+          <w:sz w:val="21"/>
+          <w:shd w:fill="auto" w:val="clear"/>
         </w:rPr>
       </w:r>
     </w:p>
@@ -1711,6 +5816,8 @@
         <w:rPr>
           <w:b/>
           <w:bCs/>
+          <w:color w:val="000000"/>
+          <w:shd w:fill="auto" w:val="clear"/>
         </w:rPr>
       </w:r>
     </w:p>

</xml_diff>